<commit_message>
#148 make UAT fixes
</commit_message>
<xml_diff>
--- a/OnlineAuction/Documents/Documents/Tomcat Deployment.docx
+++ b/OnlineAuction/Documents/Documents/Tomcat Deployment.docx
@@ -284,7 +284,7 @@
         </w:rPr>
       </w:pPr>
       <w:bookmarkStart w:id="0" w:name="_g78qj896h9sb" w:colFirst="0" w:colLast="0"/>
-      <w:bookmarkStart w:id="1" w:name="_Toc150977431"/>
+      <w:bookmarkStart w:id="1" w:name="_Toc151054338"/>
       <w:bookmarkEnd w:id="0"/>
       <w:r>
         <w:rPr>
@@ -347,7 +347,7 @@
             </w:rPr>
             <w:fldChar w:fldCharType="separate"/>
           </w:r>
-          <w:hyperlink w:anchor="_Toc150977431" w:history="1">
+          <w:hyperlink w:anchor="_Toc151054338" w:history="1">
             <w:r>
               <w:rPr>
                 <w:rStyle w:val="Hyperlink"/>
@@ -375,7 +375,7 @@
                 <w:noProof/>
                 <w:webHidden/>
               </w:rPr>
-              <w:instrText xml:space="preserve"> PAGEREF _Toc150977431 \h </w:instrText>
+              <w:instrText xml:space="preserve"> PAGEREF _Toc151054338 \h </w:instrText>
             </w:r>
             <w:r>
               <w:rPr>
@@ -420,14 +420,14 @@
               <w14:ligatures w14:val="standardContextual"/>
             </w:rPr>
           </w:pPr>
-          <w:hyperlink w:anchor="_Toc150977432" w:history="1">
+          <w:hyperlink w:anchor="_Toc151054339" w:history="1">
             <w:r>
               <w:rPr>
                 <w:rStyle w:val="Hyperlink"/>
                 <w:rFonts w:cs="Courier New"/>
                 <w:noProof/>
               </w:rPr>
-              <w:t>Tomcat Server Deployment</w:t>
+              <w:t>Setting up a Local Tomcat Environment</w:t>
             </w:r>
             <w:r>
               <w:rPr>
@@ -448,7 +448,7 @@
                 <w:noProof/>
                 <w:webHidden/>
               </w:rPr>
-              <w:instrText xml:space="preserve"> PAGEREF _Toc150977432 \h </w:instrText>
+              <w:instrText xml:space="preserve"> PAGEREF _Toc151054339 \h </w:instrText>
             </w:r>
             <w:r>
               <w:rPr>
@@ -493,13 +493,13 @@
               <w14:ligatures w14:val="standardContextual"/>
             </w:rPr>
           </w:pPr>
-          <w:hyperlink w:anchor="_Toc150977433" w:history="1">
+          <w:hyperlink w:anchor="_Toc151054340" w:history="1">
             <w:r>
               <w:rPr>
                 <w:rStyle w:val="Hyperlink"/>
                 <w:noProof/>
               </w:rPr>
-              <w:t>Robotics Lab Specifications</w:t>
+              <w:t>Prerequisites</w:t>
             </w:r>
             <w:r>
               <w:rPr>
@@ -520,7 +520,7 @@
                 <w:noProof/>
                 <w:webHidden/>
               </w:rPr>
-              <w:instrText xml:space="preserve"> PAGEREF _Toc150977433 \h </w:instrText>
+              <w:instrText xml:space="preserve"> PAGEREF _Toc151054340 \h </w:instrText>
             </w:r>
             <w:r>
               <w:rPr>
@@ -565,13 +565,13 @@
               <w14:ligatures w14:val="standardContextual"/>
             </w:rPr>
           </w:pPr>
-          <w:hyperlink w:anchor="_Toc150977434" w:history="1">
+          <w:hyperlink w:anchor="_Toc151054341" w:history="1">
             <w:r>
               <w:rPr>
                 <w:rStyle w:val="Hyperlink"/>
                 <w:noProof/>
               </w:rPr>
-              <w:t>Spring project Specifications</w:t>
+              <w:t>Configuration</w:t>
             </w:r>
             <w:r>
               <w:rPr>
@@ -592,7 +592,7 @@
                 <w:noProof/>
                 <w:webHidden/>
               </w:rPr>
-              <w:instrText xml:space="preserve"> PAGEREF _Toc150977434 \h </w:instrText>
+              <w:instrText xml:space="preserve"> PAGEREF _Toc151054341 \h </w:instrText>
             </w:r>
             <w:r>
               <w:rPr>
@@ -637,13 +637,13 @@
               <w14:ligatures w14:val="standardContextual"/>
             </w:rPr>
           </w:pPr>
-          <w:hyperlink w:anchor="_Toc150977435" w:history="1">
+          <w:hyperlink w:anchor="_Toc151054342" w:history="1">
             <w:r>
               <w:rPr>
                 <w:rStyle w:val="Hyperlink"/>
                 <w:noProof/>
               </w:rPr>
-              <w:t>1. Java Compatibility:</w:t>
+              <w:t>Verify the Installation</w:t>
             </w:r>
             <w:r>
               <w:rPr>
@@ -664,7 +664,7 @@
                 <w:noProof/>
                 <w:webHidden/>
               </w:rPr>
-              <w:instrText xml:space="preserve"> PAGEREF _Toc150977435 \h </w:instrText>
+              <w:instrText xml:space="preserve"> PAGEREF _Toc151054342 \h </w:instrText>
             </w:r>
             <w:r>
               <w:rPr>
@@ -684,7 +684,7 @@
                 <w:noProof/>
                 <w:webHidden/>
               </w:rPr>
-              <w:t>3</w:t>
+              <w:t>4</w:t>
             </w:r>
             <w:r>
               <w:rPr>
@@ -709,13 +709,13 @@
               <w14:ligatures w14:val="standardContextual"/>
             </w:rPr>
           </w:pPr>
-          <w:hyperlink w:anchor="_Toc150977436" w:history="1">
+          <w:hyperlink w:anchor="_Toc151054343" w:history="1">
             <w:r>
               <w:rPr>
                 <w:rStyle w:val="Hyperlink"/>
                 <w:noProof/>
               </w:rPr>
-              <w:t>2. Tomcat Version:</w:t>
+              <w:t>Deployment</w:t>
             </w:r>
             <w:r>
               <w:rPr>
@@ -736,7 +736,7 @@
                 <w:noProof/>
                 <w:webHidden/>
               </w:rPr>
-              <w:instrText xml:space="preserve"> PAGEREF _Toc150977436 \h </w:instrText>
+              <w:instrText xml:space="preserve"> PAGEREF _Toc151054343 \h </w:instrText>
             </w:r>
             <w:r>
               <w:rPr>
@@ -756,7 +756,80 @@
                 <w:noProof/>
                 <w:webHidden/>
               </w:rPr>
-              <w:t>3</w:t>
+              <w:t>4</w:t>
+            </w:r>
+            <w:r>
+              <w:rPr>
+                <w:noProof/>
+                <w:webHidden/>
+              </w:rPr>
+              <w:fldChar w:fldCharType="end"/>
+            </w:r>
+          </w:hyperlink>
+        </w:p>
+        <w:p>
+          <w:pPr>
+            <w:pStyle w:val="TOC1"/>
+            <w:tabs>
+              <w:tab w:val="right" w:pos="9350"/>
+            </w:tabs>
+            <w:rPr>
+              <w:rFonts w:asciiTheme="minorHAnsi" w:eastAsiaTheme="minorEastAsia" w:hAnsiTheme="minorHAnsi" w:cstheme="minorBidi"/>
+              <w:noProof/>
+              <w:kern w:val="2"/>
+              <w:lang w:val="en-US"/>
+              <w14:ligatures w14:val="standardContextual"/>
+            </w:rPr>
+          </w:pPr>
+          <w:hyperlink w:anchor="_Toc151054344" w:history="1">
+            <w:r>
+              <w:rPr>
+                <w:rStyle w:val="Hyperlink"/>
+                <w:rFonts w:cs="Courier New"/>
+                <w:noProof/>
+              </w:rPr>
+              <w:t>Tomcat Server Deployment</w:t>
+            </w:r>
+            <w:r>
+              <w:rPr>
+                <w:noProof/>
+                <w:webHidden/>
+              </w:rPr>
+              <w:tab/>
+            </w:r>
+            <w:r>
+              <w:rPr>
+                <w:noProof/>
+                <w:webHidden/>
+              </w:rPr>
+              <w:fldChar w:fldCharType="begin"/>
+            </w:r>
+            <w:r>
+              <w:rPr>
+                <w:noProof/>
+                <w:webHidden/>
+              </w:rPr>
+              <w:instrText xml:space="preserve"> PAGEREF _Toc151054344 \h </w:instrText>
+            </w:r>
+            <w:r>
+              <w:rPr>
+                <w:noProof/>
+                <w:webHidden/>
+              </w:rPr>
+            </w:r>
+            <w:r>
+              <w:rPr>
+                <w:noProof/>
+                <w:webHidden/>
+              </w:rPr>
+              <w:fldChar w:fldCharType="separate"/>
+            </w:r>
+            <w:r>
+              <w:rPr>
+                <w:noProof/>
+                <w:webHidden/>
+              </w:rPr>
+              <w:t>4</w:t>
             </w:r>
             <w:r>
               <w:rPr>
@@ -781,13 +854,13 @@
               <w14:ligatures w14:val="standardContextual"/>
             </w:rPr>
           </w:pPr>
-          <w:hyperlink w:anchor="_Toc150977437" w:history="1">
+          <w:hyperlink w:anchor="_Toc151054345" w:history="1">
             <w:r>
               <w:rPr>
                 <w:rStyle w:val="Hyperlink"/>
                 <w:noProof/>
               </w:rPr>
-              <w:t>3. Spring Boot Version</w:t>
+              <w:t>Robotics Lab Specifications</w:t>
             </w:r>
             <w:r>
               <w:rPr>
@@ -808,7 +881,7 @@
                 <w:noProof/>
                 <w:webHidden/>
               </w:rPr>
-              <w:instrText xml:space="preserve"> PAGEREF _Toc150977437 \h </w:instrText>
+              <w:instrText xml:space="preserve"> PAGEREF _Toc151054345 \h </w:instrText>
             </w:r>
             <w:r>
               <w:rPr>
@@ -828,7 +901,7 @@
                 <w:noProof/>
                 <w:webHidden/>
               </w:rPr>
-              <w:t>3</w:t>
+              <w:t>4</w:t>
             </w:r>
             <w:r>
               <w:rPr>
@@ -853,13 +926,13 @@
               <w14:ligatures w14:val="standardContextual"/>
             </w:rPr>
           </w:pPr>
-          <w:hyperlink w:anchor="_Toc150977438" w:history="1">
+          <w:hyperlink w:anchor="_Toc151054346" w:history="1">
             <w:r>
               <w:rPr>
                 <w:rStyle w:val="Hyperlink"/>
                 <w:noProof/>
               </w:rPr>
-              <w:t>4. Application Packaging:</w:t>
+              <w:t>Spring project Specifications</w:t>
             </w:r>
             <w:r>
               <w:rPr>
@@ -880,7 +953,7 @@
                 <w:noProof/>
                 <w:webHidden/>
               </w:rPr>
-              <w:instrText xml:space="preserve"> PAGEREF _Toc150977438 \h </w:instrText>
+              <w:instrText xml:space="preserve"> PAGEREF _Toc151054346 \h </w:instrText>
             </w:r>
             <w:r>
               <w:rPr>
@@ -900,7 +973,7 @@
                 <w:noProof/>
                 <w:webHidden/>
               </w:rPr>
-              <w:t>3</w:t>
+              <w:t>4</w:t>
             </w:r>
             <w:r>
               <w:rPr>
@@ -925,13 +998,13 @@
               <w14:ligatures w14:val="standardContextual"/>
             </w:rPr>
           </w:pPr>
-          <w:hyperlink w:anchor="_Toc150977439" w:history="1">
+          <w:hyperlink w:anchor="_Toc151054347" w:history="1">
             <w:r>
               <w:rPr>
                 <w:rStyle w:val="Hyperlink"/>
                 <w:noProof/>
               </w:rPr>
-              <w:t>5. Build WAR file</w:t>
+              <w:t>Application Packaging:</w:t>
             </w:r>
             <w:r>
               <w:rPr>
@@ -952,7 +1025,7 @@
                 <w:noProof/>
                 <w:webHidden/>
               </w:rPr>
-              <w:instrText xml:space="preserve"> PAGEREF _Toc150977439 \h </w:instrText>
+              <w:instrText xml:space="preserve"> PAGEREF _Toc151054347 \h </w:instrText>
             </w:r>
             <w:r>
               <w:rPr>
@@ -972,7 +1045,7 @@
                 <w:noProof/>
                 <w:webHidden/>
               </w:rPr>
-              <w:t>4</w:t>
+              <w:t>5</w:t>
             </w:r>
             <w:r>
               <w:rPr>
@@ -997,13 +1070,13 @@
               <w14:ligatures w14:val="standardContextual"/>
             </w:rPr>
           </w:pPr>
-          <w:hyperlink w:anchor="_Toc150977440" w:history="1">
+          <w:hyperlink w:anchor="_Toc151054348" w:history="1">
             <w:r>
               <w:rPr>
                 <w:rStyle w:val="Hyperlink"/>
                 <w:noProof/>
               </w:rPr>
-              <w:t>6. Deploy the WAR File to Tomcat</w:t>
+              <w:t>Build WAR file</w:t>
             </w:r>
             <w:r>
               <w:rPr>
@@ -1024,7 +1097,7 @@
                 <w:noProof/>
                 <w:webHidden/>
               </w:rPr>
-              <w:instrText xml:space="preserve"> PAGEREF _Toc150977440 \h </w:instrText>
+              <w:instrText xml:space="preserve"> PAGEREF _Toc151054348 \h </w:instrText>
             </w:r>
             <w:r>
               <w:rPr>
@@ -1044,7 +1117,7 @@
                 <w:noProof/>
                 <w:webHidden/>
               </w:rPr>
-              <w:t>4</w:t>
+              <w:t>5</w:t>
             </w:r>
             <w:r>
               <w:rPr>
@@ -1069,13 +1142,13 @@
               <w14:ligatures w14:val="standardContextual"/>
             </w:rPr>
           </w:pPr>
-          <w:hyperlink w:anchor="_Toc150977441" w:history="1">
+          <w:hyperlink w:anchor="_Toc151054349" w:history="1">
             <w:r>
               <w:rPr>
                 <w:rStyle w:val="Hyperlink"/>
                 <w:noProof/>
               </w:rPr>
-              <w:t>7. Access Your Deployed Application</w:t>
+              <w:t>Deploy the WAR File to Tomcat</w:t>
             </w:r>
             <w:r>
               <w:rPr>
@@ -1096,7 +1169,7 @@
                 <w:noProof/>
                 <w:webHidden/>
               </w:rPr>
-              <w:instrText xml:space="preserve"> PAGEREF _Toc150977441 \h </w:instrText>
+              <w:instrText xml:space="preserve"> PAGEREF _Toc151054349 \h </w:instrText>
             </w:r>
             <w:r>
               <w:rPr>
@@ -1141,13 +1214,13 @@
               <w14:ligatures w14:val="standardContextual"/>
             </w:rPr>
           </w:pPr>
-          <w:hyperlink w:anchor="_Toc150977442" w:history="1">
+          <w:hyperlink w:anchor="_Toc151054350" w:history="1">
             <w:r>
               <w:rPr>
                 <w:rStyle w:val="Hyperlink"/>
                 <w:noProof/>
               </w:rPr>
-              <w:t>8. Monitor and Troubleshoot</w:t>
+              <w:t>Access Your Deployed Application</w:t>
             </w:r>
             <w:r>
               <w:rPr>
@@ -1168,7 +1241,7 @@
                 <w:noProof/>
                 <w:webHidden/>
               </w:rPr>
-              <w:instrText xml:space="preserve"> PAGEREF _Toc150977442 \h </w:instrText>
+              <w:instrText xml:space="preserve"> PAGEREF _Toc151054350 \h </w:instrText>
             </w:r>
             <w:r>
               <w:rPr>
@@ -1188,7 +1261,79 @@
                 <w:noProof/>
                 <w:webHidden/>
               </w:rPr>
-              <w:t>5</w:t>
+              <w:t>6</w:t>
+            </w:r>
+            <w:r>
+              <w:rPr>
+                <w:noProof/>
+                <w:webHidden/>
+              </w:rPr>
+              <w:fldChar w:fldCharType="end"/>
+            </w:r>
+          </w:hyperlink>
+        </w:p>
+        <w:p>
+          <w:pPr>
+            <w:pStyle w:val="TOC2"/>
+            <w:tabs>
+              <w:tab w:val="right" w:pos="9350"/>
+            </w:tabs>
+            <w:rPr>
+              <w:rFonts w:asciiTheme="minorHAnsi" w:eastAsiaTheme="minorEastAsia" w:hAnsiTheme="minorHAnsi" w:cstheme="minorBidi"/>
+              <w:noProof/>
+              <w:kern w:val="2"/>
+              <w:lang w:val="en-US"/>
+              <w14:ligatures w14:val="standardContextual"/>
+            </w:rPr>
+          </w:pPr>
+          <w:hyperlink w:anchor="_Toc151054351" w:history="1">
+            <w:r>
+              <w:rPr>
+                <w:rStyle w:val="Hyperlink"/>
+                <w:noProof/>
+              </w:rPr>
+              <w:t>Monitor and Troubleshoot</w:t>
+            </w:r>
+            <w:r>
+              <w:rPr>
+                <w:noProof/>
+                <w:webHidden/>
+              </w:rPr>
+              <w:tab/>
+            </w:r>
+            <w:r>
+              <w:rPr>
+                <w:noProof/>
+                <w:webHidden/>
+              </w:rPr>
+              <w:fldChar w:fldCharType="begin"/>
+            </w:r>
+            <w:r>
+              <w:rPr>
+                <w:noProof/>
+                <w:webHidden/>
+              </w:rPr>
+              <w:instrText xml:space="preserve"> PAGEREF _Toc151054351 \h </w:instrText>
+            </w:r>
+            <w:r>
+              <w:rPr>
+                <w:noProof/>
+                <w:webHidden/>
+              </w:rPr>
+            </w:r>
+            <w:r>
+              <w:rPr>
+                <w:noProof/>
+                <w:webHidden/>
+              </w:rPr>
+              <w:fldChar w:fldCharType="separate"/>
+            </w:r>
+            <w:r>
+              <w:rPr>
+                <w:noProof/>
+                <w:webHidden/>
+              </w:rPr>
+              <w:t>6</w:t>
             </w:r>
             <w:r>
               <w:rPr>
@@ -1274,227 +1419,149 @@
           <w:rFonts w:cs="Courier New"/>
         </w:rPr>
       </w:pPr>
-      <w:bookmarkStart w:id="4" w:name="_Toc150977432"/>
+      <w:bookmarkStart w:id="4" w:name="_Toc151054339"/>
       <w:r>
         <w:rPr>
           <w:rFonts w:cs="Courier New"/>
         </w:rPr>
         <w:lastRenderedPageBreak/>
-        <w:t>Tomcat Server Deployment</w:t>
+        <w:t xml:space="preserve">Setting up a </w:t>
+      </w:r>
+      <w:r>
+        <w:rPr>
+          <w:rFonts w:cs="Courier New"/>
+        </w:rPr>
+        <w:t>L</w:t>
+      </w:r>
+      <w:r>
+        <w:rPr>
+          <w:rFonts w:cs="Courier New"/>
+        </w:rPr>
+        <w:t>ocal Tomcat Environment</w:t>
       </w:r>
       <w:bookmarkEnd w:id="4"/>
     </w:p>
     <w:p>
-      <w:r>
-        <w:t>This document outlines the requirements and steps for deploying a Java web application to a server running Apache Tomcat 10.0.x and using Java Runtime Environment (JRE) 1.8. It covers key considerations to ensure compatibility and successful deployment.</w:t>
-      </w:r>
-    </w:p>
-    <w:p>
       <w:pPr>
         <w:pStyle w:val="Heading2"/>
       </w:pPr>
-      <w:bookmarkStart w:id="5" w:name="_Toc150977433"/>
-      <w:r>
-        <w:t>Robotics Lab Specifications</w:t>
+      <w:bookmarkStart w:id="5" w:name="_Toc151054340"/>
+      <w:r>
+        <w:t>Prerequisites</w:t>
       </w:r>
       <w:bookmarkEnd w:id="5"/>
     </w:p>
     <w:p>
       <w:pPr>
-        <w:rPr>
-          <w:rFonts w:cs="Courier New"/>
-        </w:rPr>
-      </w:pPr>
-      <w:r>
-        <w:rPr>
-          <w:rFonts w:cs="Courier New"/>
-        </w:rPr>
-        <w:t>Tomcat Version: 10.0</w:t>
-      </w:r>
-    </w:p>
-    <w:p>
-      <w:pPr>
-        <w:rPr>
-          <w:rFonts w:cs="Courier New"/>
-        </w:rPr>
-      </w:pPr>
-      <w:r>
-        <w:rPr>
-          <w:rFonts w:cs="Courier New"/>
-        </w:rPr>
-        <w:t xml:space="preserve">Java: </w:t>
-      </w:r>
-      <w:r>
-        <w:rPr>
-          <w:rFonts w:cs="Courier New"/>
-        </w:rPr>
-        <w:t>1.8.0_352</w:t>
-      </w:r>
-    </w:p>
-    <w:p>
-      <w:pPr>
-        <w:rPr>
-          <w:rFonts w:cs="Courier New"/>
-        </w:rPr>
-      </w:pPr>
-    </w:p>
-    <w:p>
-      <w:pPr>
-        <w:pStyle w:val="Heading2"/>
-      </w:pPr>
-      <w:bookmarkStart w:id="6" w:name="_Toc150977434"/>
-      <w:r>
-        <w:t>Spring project Specifications</w:t>
-      </w:r>
-      <w:bookmarkEnd w:id="6"/>
-    </w:p>
-    <w:p>
-      <w:pPr>
-        <w:rPr>
-          <w:rFonts w:cs="Courier New"/>
-        </w:rPr>
-      </w:pPr>
-      <w:r>
-        <w:rPr>
-          <w:rFonts w:cs="Courier New"/>
-        </w:rPr>
-        <w:t>Tomcat Version: 10.0</w:t>
-      </w:r>
-    </w:p>
-    <w:p>
-      <w:pPr>
-        <w:rPr>
-          <w:rFonts w:cs="Courier New"/>
-        </w:rPr>
-      </w:pPr>
-      <w:r>
-        <w:rPr>
-          <w:rFonts w:cs="Courier New"/>
-        </w:rPr>
-        <w:t xml:space="preserve">Java: </w:t>
-      </w:r>
-      <w:r>
-        <w:rPr>
-          <w:rFonts w:cs="Courier New"/>
-        </w:rPr>
-        <w:t>1.8</w:t>
-      </w:r>
-    </w:p>
-    <w:p>
-      <w:pPr>
-        <w:rPr>
-          <w:rFonts w:cs="Courier New"/>
-        </w:rPr>
-      </w:pPr>
-      <w:r>
-        <w:rPr>
-          <w:rFonts w:cs="Courier New"/>
-        </w:rPr>
-        <w:t>Spring Boot: 3.1.x</w:t>
-      </w:r>
-    </w:p>
-    <w:p>
-      <w:pPr>
-        <w:rPr>
-          <w:rFonts w:cs="Courier New"/>
-        </w:rPr>
-      </w:pPr>
-    </w:p>
-    <w:p>
-      <w:pPr>
-        <w:rPr>
-          <w:rFonts w:cs="Courier New"/>
-        </w:rPr>
-      </w:pPr>
-    </w:p>
-    <w:p>
-      <w:pPr>
-        <w:pStyle w:val="Heading2"/>
-      </w:pPr>
-      <w:bookmarkStart w:id="7" w:name="_Toc150977435"/>
-      <w:r>
-        <w:t>1. Java Compatibility:</w:t>
-      </w:r>
-      <w:bookmarkEnd w:id="7"/>
-    </w:p>
-    <w:p>
-      <w:pPr>
-        <w:rPr>
-          <w:rFonts w:cs="Courier New"/>
-        </w:rPr>
-      </w:pPr>
-    </w:p>
-    <w:p>
-      <w:pPr>
-        <w:rPr>
-          <w:rFonts w:cs="Courier New"/>
-        </w:rPr>
-      </w:pPr>
-      <w:r>
-        <w:rPr>
-          <w:rFonts w:cs="Courier New"/>
-        </w:rPr>
-        <w:t>Java Version: Ensure that your application is compiled and compatible with Java 1.8 (also known as Java 8). Tomcat 10.0.x is a modern servlet container that supports Java versions 8 and higher, but for this specific configuration, Java 1.8 is required.</w:t>
-      </w:r>
-    </w:p>
-    <w:p>
-      <w:pPr>
-        <w:pStyle w:val="Heading2"/>
-      </w:pPr>
-      <w:bookmarkStart w:id="8" w:name="_Toc150977436"/>
-      <w:r>
-        <w:t>2. Tomcat Version:</w:t>
-      </w:r>
-      <w:bookmarkEnd w:id="8"/>
-    </w:p>
-    <w:p>
-      <w:pPr>
-        <w:rPr>
-          <w:rFonts w:cs="Courier New"/>
-        </w:rPr>
-      </w:pPr>
-    </w:p>
-    <w:p>
-      <w:pPr>
-        <w:rPr>
-          <w:rFonts w:cs="Courier New"/>
-        </w:rPr>
-      </w:pPr>
-      <w:r>
-        <w:rPr>
-          <w:rFonts w:cs="Courier New"/>
-        </w:rPr>
-        <w:t>Tomcat 10.0.x: Make sure you are using Apache Tomcat 10.0.x, as earlier versions of Tomcat may not fully support Java 8.</w:t>
-      </w:r>
-    </w:p>
-    <w:p>
-      <w:pPr>
-        <w:pStyle w:val="Heading2"/>
-      </w:pPr>
-      <w:bookmarkStart w:id="9" w:name="_Toc150977437"/>
-      <w:r>
-        <w:t>3</w:t>
-      </w:r>
-      <w:r>
-        <w:t xml:space="preserve">. </w:t>
-      </w:r>
-      <w:r>
-        <w:t>Spring</w:t>
-      </w:r>
-      <w:r>
-        <w:t xml:space="preserve"> Boot</w:t>
-      </w:r>
-      <w:r>
-        <w:t xml:space="preserve"> Version</w:t>
-      </w:r>
-      <w:bookmarkEnd w:id="9"/>
-    </w:p>
-    <w:p>
-      <w:r>
-        <w:t>Since the server is running Tomcat 10</w:t>
-      </w:r>
-      <w:r>
-        <w:t xml:space="preserve">, we need to support </w:t>
+        <w:pStyle w:val="ListParagraph"/>
+        <w:numPr>
+          <w:ilvl w:val="0"/>
+          <w:numId w:val="15"/>
+        </w:numPr>
+      </w:pPr>
+      <w:r>
+        <w:t>Java Development Kit (JDK) 17</w:t>
+      </w:r>
+      <w:r>
+        <w:t>: Ensure you have JDK 17 installed on your system. You can download it from Oracle's official website or use OpenJDK.</w:t>
+      </w:r>
+      <w:r>
+        <w:t xml:space="preserve"> </w:t>
+      </w:r>
+      <w:hyperlink r:id="rId8" w:history="1">
+        <w:r>
+          <w:rPr>
+            <w:rStyle w:val="Hyperlink"/>
+          </w:rPr>
+          <w:t>https://www.oracle.com/java/technologies/javase/jdk17-archive-downloads.html</w:t>
+        </w:r>
+      </w:hyperlink>
+      <w:r>
+        <w:t xml:space="preserve"> </w:t>
+      </w:r>
+    </w:p>
+    <w:p>
+      <w:pPr>
+        <w:pStyle w:val="ListParagraph"/>
+      </w:pPr>
+    </w:p>
+    <w:p>
+      <w:pPr>
+        <w:pStyle w:val="ListParagraph"/>
+        <w:numPr>
+          <w:ilvl w:val="0"/>
+          <w:numId w:val="15"/>
+        </w:numPr>
+      </w:pPr>
+      <w:r>
+        <w:t>Apache Tomcat 10.0.x: You will need the Tomcat 10.0.x distribution, which can be downloaded from the Apache Tomcat website.</w:t>
+      </w:r>
+      <w:r>
+        <w:t xml:space="preserve"> </w:t>
+      </w:r>
+      <w:hyperlink r:id="rId9" w:history="1">
+        <w:r>
+          <w:rPr>
+            <w:rStyle w:val="Hyperlink"/>
+          </w:rPr>
+          <w:t>https://archive.apache.org/dist/tomcat/tomcat-10/v10.0.27/bin/</w:t>
+        </w:r>
+      </w:hyperlink>
+      <w:r>
+        <w:t xml:space="preserve"> </w:t>
+      </w:r>
+    </w:p>
+    <w:p>
+      <w:pPr>
+        <w:pStyle w:val="ListParagraph"/>
+      </w:pPr>
+    </w:p>
+    <w:p>
+      <w:pPr>
+        <w:pStyle w:val="ListParagraph"/>
+        <w:numPr>
+          <w:ilvl w:val="1"/>
+          <w:numId w:val="15"/>
+        </w:numPr>
+      </w:pPr>
+      <w:r>
+        <w:t>*Note</w:t>
+      </w:r>
+      <w:r>
+        <w:t xml:space="preserve"> </w:t>
+      </w:r>
+      <w:r>
+        <w:t>–</w:t>
+      </w:r>
+      <w:r>
+        <w:t xml:space="preserve"> </w:t>
+      </w:r>
+      <w:r>
+        <w:t xml:space="preserve">Tomcat 10.0.x has been superseded by Tomcat 10.1.x, so you must install it from the archive link. I suggest that the lab upgrades to Tomcat 10.1.x </w:t>
+      </w:r>
+      <w:r>
+        <w:t>to</w:t>
+      </w:r>
+      <w:r>
+        <w:t xml:space="preserve"> </w:t>
+      </w:r>
+      <w:r>
+        <w:t>support new security patches. Most of this document will remain relevant.</w:t>
+      </w:r>
+    </w:p>
+    <w:p>
+      <w:pPr>
+        <w:pStyle w:val="ListParagraph"/>
+        <w:numPr>
+          <w:ilvl w:val="0"/>
+          <w:numId w:val="15"/>
+        </w:numPr>
+      </w:pPr>
+      <w:r>
+        <w:t xml:space="preserve">Spring Boot 3.1.x: </w:t>
+      </w:r>
+      <w:r>
+        <w:t xml:space="preserve">Since the server is running Tomcat 10, we need to support </w:t>
       </w:r>
       <w:proofErr w:type="spellStart"/>
       <w:r>
@@ -1502,13 +1569,7 @@
       </w:r>
       <w:proofErr w:type="spellEnd"/>
       <w:r>
-        <w:t xml:space="preserve"> file structure</w:t>
-      </w:r>
-      <w:r>
-        <w:t>s as opposed to</w:t>
-      </w:r>
-      <w:r>
-        <w:t xml:space="preserve"> </w:t>
+        <w:t xml:space="preserve"> file structures as opposed to </w:t>
       </w:r>
       <w:proofErr w:type="spellStart"/>
       <w:r>
@@ -1516,12 +1577,9 @@
       </w:r>
       <w:proofErr w:type="spellEnd"/>
       <w:r>
-        <w:t xml:space="preserve"> </w:t>
-      </w:r>
-      <w:r>
-        <w:t xml:space="preserve">(see </w:t>
-      </w:r>
-      <w:hyperlink r:id="rId8" w:history="1">
+        <w:t xml:space="preserve"> (see </w:t>
+      </w:r>
+      <w:hyperlink r:id="rId10" w:history="1">
         <w:r>
           <w:rPr>
             <w:rStyle w:val="Hyperlink"/>
@@ -1530,21 +1588,754 @@
         </w:r>
       </w:hyperlink>
       <w:r>
-        <w:t>).</w:t>
-      </w:r>
-    </w:p>
+        <w:t>)</w:t>
+      </w:r>
+    </w:p>
+    <w:p/>
     <w:p>
       <w:pPr>
         <w:pStyle w:val="Heading2"/>
       </w:pPr>
-      <w:bookmarkStart w:id="10" w:name="_Toc150977438"/>
-      <w:r>
-        <w:t>4</w:t>
-      </w:r>
-      <w:r>
-        <w:t>. Application Packaging:</w:t>
+      <w:bookmarkStart w:id="6" w:name="_Toc151054341"/>
+      <w:r>
+        <w:t>Configuration</w:t>
+      </w:r>
+      <w:bookmarkEnd w:id="6"/>
+    </w:p>
+    <w:p>
+      <w:r>
+        <w:t xml:space="preserve">Ensure </w:t>
+      </w:r>
+      <w:r>
+        <w:rPr>
+          <w:b/>
+          <w:bCs/>
+        </w:rPr>
+        <w:t>JAVA_HOME</w:t>
+      </w:r>
+      <w:r>
+        <w:t xml:space="preserve"> is set and points to your JDK 17 installation.</w:t>
+      </w:r>
+      <w:r>
+        <w:t xml:space="preserve"> </w:t>
+      </w:r>
+    </w:p>
+    <w:p>
+      <w:r>
+        <w:t xml:space="preserve">Ex. </w:t>
+      </w:r>
+      <w:r>
+        <w:t>“</w:t>
+      </w:r>
+      <w:r>
+        <w:t>C:\Program Files\Java\jdk-17</w:t>
+      </w:r>
+      <w:r>
+        <w:t>”</w:t>
+      </w:r>
+    </w:p>
+    <w:p/>
+    <w:p>
+      <w:r>
+        <w:t>Pom.xml snippet for Spring Boot 3.1.x and JDK 17:</w:t>
+      </w:r>
+    </w:p>
+    <w:p/>
+    <w:p>
+      <w:pPr>
+        <w:shd w:val="clear" w:color="auto" w:fill="E7E6E6"/>
+        <w:spacing w:line="240" w:lineRule="auto"/>
+        <w:rPr>
+          <w:rFonts w:cs="Times New Roman"/>
+          <w:sz w:val="20"/>
+          <w:szCs w:val="20"/>
+          <w:lang w:val="en-US"/>
+        </w:rPr>
+      </w:pPr>
+      <w:r>
+        <w:rPr>
+          <w:rFonts w:cs="Times New Roman"/>
+          <w:sz w:val="20"/>
+          <w:szCs w:val="20"/>
+          <w:lang w:val="en-US"/>
+        </w:rPr>
+        <w:t>&lt;parent&gt;</w:t>
+      </w:r>
+    </w:p>
+    <w:p>
+      <w:pPr>
+        <w:shd w:val="clear" w:color="auto" w:fill="E7E6E6"/>
+        <w:spacing w:line="240" w:lineRule="auto"/>
+        <w:rPr>
+          <w:rFonts w:cs="Times New Roman"/>
+          <w:sz w:val="20"/>
+          <w:szCs w:val="20"/>
+          <w:lang w:val="en-US"/>
+        </w:rPr>
+      </w:pPr>
+      <w:r>
+        <w:rPr>
+          <w:rFonts w:cs="Times New Roman"/>
+          <w:sz w:val="20"/>
+          <w:szCs w:val="20"/>
+          <w:lang w:val="en-US"/>
+        </w:rPr>
+        <w:t xml:space="preserve">    </w:t>
+      </w:r>
+      <w:proofErr w:type="gramStart"/>
+      <w:r>
+        <w:rPr>
+          <w:rFonts w:cs="Times New Roman"/>
+          <w:sz w:val="20"/>
+          <w:szCs w:val="20"/>
+          <w:lang w:val="en-US"/>
+        </w:rPr>
+        <w:t>&lt;</w:t>
+      </w:r>
+      <w:proofErr w:type="spellStart"/>
+      <w:r>
+        <w:rPr>
+          <w:rFonts w:cs="Times New Roman"/>
+          <w:sz w:val="20"/>
+          <w:szCs w:val="20"/>
+          <w:lang w:val="en-US"/>
+        </w:rPr>
+        <w:t>groupId</w:t>
+      </w:r>
+      <w:proofErr w:type="spellEnd"/>
+      <w:r>
+        <w:rPr>
+          <w:rFonts w:cs="Times New Roman"/>
+          <w:sz w:val="20"/>
+          <w:szCs w:val="20"/>
+          <w:lang w:val="en-US"/>
+        </w:rPr>
+        <w:t>&gt;</w:t>
+      </w:r>
+      <w:proofErr w:type="spellStart"/>
+      <w:r>
+        <w:rPr>
+          <w:rFonts w:cs="Times New Roman"/>
+          <w:sz w:val="20"/>
+          <w:szCs w:val="20"/>
+          <w:lang w:val="en-US"/>
+        </w:rPr>
+        <w:t>org.springframework.boot</w:t>
+      </w:r>
+      <w:proofErr w:type="spellEnd"/>
+      <w:proofErr w:type="gramEnd"/>
+      <w:r>
+        <w:rPr>
+          <w:rFonts w:cs="Times New Roman"/>
+          <w:sz w:val="20"/>
+          <w:szCs w:val="20"/>
+          <w:lang w:val="en-US"/>
+        </w:rPr>
+        <w:t>&lt;/</w:t>
+      </w:r>
+      <w:proofErr w:type="spellStart"/>
+      <w:r>
+        <w:rPr>
+          <w:rFonts w:cs="Times New Roman"/>
+          <w:sz w:val="20"/>
+          <w:szCs w:val="20"/>
+          <w:lang w:val="en-US"/>
+        </w:rPr>
+        <w:t>groupId</w:t>
+      </w:r>
+      <w:proofErr w:type="spellEnd"/>
+      <w:r>
+        <w:rPr>
+          <w:rFonts w:cs="Times New Roman"/>
+          <w:sz w:val="20"/>
+          <w:szCs w:val="20"/>
+          <w:lang w:val="en-US"/>
+        </w:rPr>
+        <w:t>&gt;</w:t>
+      </w:r>
+    </w:p>
+    <w:p>
+      <w:pPr>
+        <w:shd w:val="clear" w:color="auto" w:fill="E7E6E6"/>
+        <w:spacing w:line="240" w:lineRule="auto"/>
+        <w:rPr>
+          <w:rFonts w:cs="Times New Roman"/>
+          <w:sz w:val="20"/>
+          <w:szCs w:val="20"/>
+          <w:lang w:val="en-US"/>
+        </w:rPr>
+      </w:pPr>
+      <w:r>
+        <w:rPr>
+          <w:rFonts w:cs="Times New Roman"/>
+          <w:sz w:val="20"/>
+          <w:szCs w:val="20"/>
+          <w:lang w:val="en-US"/>
+        </w:rPr>
+        <w:t>    &lt;</w:t>
+      </w:r>
+      <w:proofErr w:type="spellStart"/>
+      <w:r>
+        <w:rPr>
+          <w:rFonts w:cs="Times New Roman"/>
+          <w:sz w:val="20"/>
+          <w:szCs w:val="20"/>
+          <w:lang w:val="en-US"/>
+        </w:rPr>
+        <w:t>artifactId</w:t>
+      </w:r>
+      <w:proofErr w:type="spellEnd"/>
+      <w:r>
+        <w:rPr>
+          <w:rFonts w:cs="Times New Roman"/>
+          <w:sz w:val="20"/>
+          <w:szCs w:val="20"/>
+          <w:lang w:val="en-US"/>
+        </w:rPr>
+        <w:t>&gt;spring-boot-starter-parent&lt;/</w:t>
+      </w:r>
+      <w:proofErr w:type="spellStart"/>
+      <w:r>
+        <w:rPr>
+          <w:rFonts w:cs="Times New Roman"/>
+          <w:sz w:val="20"/>
+          <w:szCs w:val="20"/>
+          <w:lang w:val="en-US"/>
+        </w:rPr>
+        <w:t>artifactId</w:t>
+      </w:r>
+      <w:proofErr w:type="spellEnd"/>
+      <w:r>
+        <w:rPr>
+          <w:rFonts w:cs="Times New Roman"/>
+          <w:sz w:val="20"/>
+          <w:szCs w:val="20"/>
+          <w:lang w:val="en-US"/>
+        </w:rPr>
+        <w:t>&gt;</w:t>
+      </w:r>
+    </w:p>
+    <w:p>
+      <w:pPr>
+        <w:shd w:val="clear" w:color="auto" w:fill="E7E6E6"/>
+        <w:spacing w:line="240" w:lineRule="auto"/>
+        <w:rPr>
+          <w:rFonts w:cs="Times New Roman"/>
+          <w:sz w:val="20"/>
+          <w:szCs w:val="20"/>
+          <w:lang w:val="en-US"/>
+        </w:rPr>
+      </w:pPr>
+      <w:r>
+        <w:rPr>
+          <w:rFonts w:cs="Times New Roman"/>
+          <w:sz w:val="20"/>
+          <w:szCs w:val="20"/>
+          <w:lang w:val="en-US"/>
+        </w:rPr>
+        <w:t>    &lt;version&gt;3.1.5&lt;/version&gt;</w:t>
+      </w:r>
+    </w:p>
+    <w:p>
+      <w:pPr>
+        <w:shd w:val="clear" w:color="auto" w:fill="E7E6E6"/>
+        <w:spacing w:line="240" w:lineRule="auto"/>
+        <w:rPr>
+          <w:rFonts w:cs="Times New Roman"/>
+          <w:sz w:val="20"/>
+          <w:szCs w:val="20"/>
+          <w:lang w:val="en-US"/>
+        </w:rPr>
+      </w:pPr>
+      <w:r>
+        <w:rPr>
+          <w:rFonts w:cs="Times New Roman"/>
+          <w:sz w:val="20"/>
+          <w:szCs w:val="20"/>
+          <w:lang w:val="en-US"/>
+        </w:rPr>
+        <w:t>    &lt;</w:t>
+      </w:r>
+      <w:proofErr w:type="spellStart"/>
+      <w:r>
+        <w:rPr>
+          <w:rFonts w:cs="Times New Roman"/>
+          <w:sz w:val="20"/>
+          <w:szCs w:val="20"/>
+          <w:lang w:val="en-US"/>
+        </w:rPr>
+        <w:t>relativePath</w:t>
+      </w:r>
+      <w:proofErr w:type="spellEnd"/>
+      <w:r>
+        <w:rPr>
+          <w:rFonts w:cs="Times New Roman"/>
+          <w:sz w:val="20"/>
+          <w:szCs w:val="20"/>
+          <w:lang w:val="en-US"/>
+        </w:rPr>
+        <w:t>/&gt;</w:t>
+      </w:r>
+    </w:p>
+    <w:p>
+      <w:pPr>
+        <w:shd w:val="clear" w:color="auto" w:fill="E7E6E6"/>
+        <w:spacing w:line="240" w:lineRule="auto"/>
+        <w:rPr>
+          <w:rFonts w:cs="Times New Roman"/>
+          <w:sz w:val="20"/>
+          <w:szCs w:val="20"/>
+          <w:lang w:val="en-US"/>
+        </w:rPr>
+      </w:pPr>
+      <w:r>
+        <w:rPr>
+          <w:rFonts w:cs="Times New Roman"/>
+          <w:sz w:val="20"/>
+          <w:szCs w:val="20"/>
+          <w:lang w:val="en-US"/>
+        </w:rPr>
+        <w:t>&lt;/parent&gt;</w:t>
+      </w:r>
+    </w:p>
+    <w:p>
+      <w:pPr>
+        <w:shd w:val="clear" w:color="auto" w:fill="E7E6E6"/>
+        <w:spacing w:line="240" w:lineRule="auto"/>
+        <w:rPr>
+          <w:rFonts w:cs="Times New Roman"/>
+          <w:sz w:val="20"/>
+          <w:szCs w:val="20"/>
+          <w:lang w:val="en-US"/>
+        </w:rPr>
+      </w:pPr>
+      <w:r>
+        <w:rPr>
+          <w:rFonts w:cs="Times New Roman"/>
+          <w:sz w:val="20"/>
+          <w:szCs w:val="20"/>
+          <w:lang w:val="en-US"/>
+        </w:rPr>
+        <w:t>…</w:t>
+      </w:r>
+    </w:p>
+    <w:p>
+      <w:pPr>
+        <w:shd w:val="clear" w:color="auto" w:fill="E7E6E6"/>
+        <w:spacing w:line="240" w:lineRule="auto"/>
+        <w:rPr>
+          <w:rFonts w:cs="Times New Roman"/>
+          <w:sz w:val="20"/>
+          <w:szCs w:val="20"/>
+          <w:lang w:val="en-US"/>
+        </w:rPr>
+      </w:pPr>
+      <w:r>
+        <w:rPr>
+          <w:rFonts w:cs="Times New Roman"/>
+          <w:sz w:val="20"/>
+          <w:szCs w:val="20"/>
+          <w:lang w:val="en-US"/>
+        </w:rPr>
+        <w:t>&lt;properties&gt;</w:t>
+      </w:r>
+    </w:p>
+    <w:p>
+      <w:pPr>
+        <w:shd w:val="clear" w:color="auto" w:fill="E7E6E6"/>
+        <w:spacing w:line="240" w:lineRule="auto"/>
+        <w:rPr>
+          <w:rFonts w:cs="Times New Roman"/>
+          <w:sz w:val="20"/>
+          <w:szCs w:val="20"/>
+          <w:lang w:val="en-US"/>
+        </w:rPr>
+      </w:pPr>
+      <w:r>
+        <w:rPr>
+          <w:rFonts w:cs="Times New Roman"/>
+          <w:sz w:val="20"/>
+          <w:szCs w:val="20"/>
+          <w:lang w:val="en-US"/>
+        </w:rPr>
+        <w:t>    &lt;</w:t>
+      </w:r>
+      <w:proofErr w:type="spellStart"/>
+      <w:proofErr w:type="gramStart"/>
+      <w:r>
+        <w:rPr>
+          <w:rFonts w:cs="Times New Roman"/>
+          <w:sz w:val="20"/>
+          <w:szCs w:val="20"/>
+          <w:lang w:val="en-US"/>
+        </w:rPr>
+        <w:t>java.version</w:t>
+      </w:r>
+      <w:proofErr w:type="spellEnd"/>
+      <w:proofErr w:type="gramEnd"/>
+      <w:r>
+        <w:rPr>
+          <w:rFonts w:cs="Times New Roman"/>
+          <w:sz w:val="20"/>
+          <w:szCs w:val="20"/>
+          <w:lang w:val="en-US"/>
+        </w:rPr>
+        <w:t>&gt;17&lt;/</w:t>
+      </w:r>
+      <w:proofErr w:type="spellStart"/>
+      <w:r>
+        <w:rPr>
+          <w:rFonts w:cs="Times New Roman"/>
+          <w:sz w:val="20"/>
+          <w:szCs w:val="20"/>
+          <w:lang w:val="en-US"/>
+        </w:rPr>
+        <w:t>java.version</w:t>
+      </w:r>
+      <w:proofErr w:type="spellEnd"/>
+      <w:r>
+        <w:rPr>
+          <w:rFonts w:cs="Times New Roman"/>
+          <w:sz w:val="20"/>
+          <w:szCs w:val="20"/>
+          <w:lang w:val="en-US"/>
+        </w:rPr>
+        <w:t>&gt;</w:t>
+      </w:r>
+    </w:p>
+    <w:p>
+      <w:pPr>
+        <w:shd w:val="clear" w:color="auto" w:fill="E7E6E6"/>
+        <w:spacing w:line="240" w:lineRule="auto"/>
+        <w:rPr>
+          <w:rFonts w:cs="Times New Roman"/>
+          <w:sz w:val="20"/>
+          <w:szCs w:val="20"/>
+          <w:lang w:val="en-US"/>
+        </w:rPr>
+      </w:pPr>
+      <w:r>
+        <w:rPr>
+          <w:rFonts w:cs="Times New Roman"/>
+          <w:sz w:val="20"/>
+          <w:szCs w:val="20"/>
+          <w:lang w:val="en-US"/>
+        </w:rPr>
+        <w:t>&lt;/properties&gt;</w:t>
+      </w:r>
+    </w:p>
+    <w:p/>
+    <w:p>
+      <w:pPr>
+        <w:pStyle w:val="Heading2"/>
+      </w:pPr>
+      <w:bookmarkStart w:id="7" w:name="_Toc151054342"/>
+      <w:r>
+        <w:lastRenderedPageBreak/>
+        <w:t>Verify the Installation</w:t>
+      </w:r>
+      <w:bookmarkEnd w:id="7"/>
+    </w:p>
+    <w:p>
+      <w:pPr>
+        <w:pStyle w:val="ListParagraph"/>
+        <w:numPr>
+          <w:ilvl w:val="0"/>
+          <w:numId w:val="16"/>
+        </w:numPr>
+      </w:pPr>
+      <w:r>
+        <w:t>Open a command prompt or terminal</w:t>
+      </w:r>
+      <w:r>
+        <w:t xml:space="preserve"> in </w:t>
+      </w:r>
+      <w:r>
+        <w:rPr>
+          <w:b/>
+          <w:bCs/>
+        </w:rPr>
+        <w:t>Admin</w:t>
+      </w:r>
+      <w:r>
+        <w:t xml:space="preserve"> mode</w:t>
+      </w:r>
+      <w:r>
+        <w:t>.</w:t>
+      </w:r>
+    </w:p>
+    <w:p>
+      <w:pPr>
+        <w:pStyle w:val="ListParagraph"/>
+        <w:numPr>
+          <w:ilvl w:val="0"/>
+          <w:numId w:val="16"/>
+        </w:numPr>
+      </w:pPr>
+      <w:r>
+        <w:t>Navigate to the bin directory of your Tomcat installation.</w:t>
+      </w:r>
+    </w:p>
+    <w:p>
+      <w:pPr>
+        <w:pStyle w:val="ListParagraph"/>
+        <w:numPr>
+          <w:ilvl w:val="0"/>
+          <w:numId w:val="16"/>
+        </w:numPr>
+      </w:pPr>
+      <w:r>
+        <w:t xml:space="preserve">Run catalina.bat run on </w:t>
+      </w:r>
+      <w:proofErr w:type="gramStart"/>
+      <w:r>
+        <w:t>Windows</w:t>
+      </w:r>
+      <w:proofErr w:type="gramEnd"/>
+    </w:p>
+    <w:p>
+      <w:pPr>
+        <w:pStyle w:val="ListParagraph"/>
+        <w:numPr>
+          <w:ilvl w:val="0"/>
+          <w:numId w:val="16"/>
+        </w:numPr>
+      </w:pPr>
+      <w:r>
+        <w:t>If Tomcat starts successfully, you should see a message indicating that Tomcat is running.</w:t>
+      </w:r>
+    </w:p>
+    <w:p>
+      <w:pPr>
+        <w:pStyle w:val="ListParagraph"/>
+        <w:numPr>
+          <w:ilvl w:val="0"/>
+          <w:numId w:val="16"/>
+        </w:numPr>
+      </w:pPr>
+      <w:r>
+        <w:t xml:space="preserve">Open a web browser and go to </w:t>
+      </w:r>
+      <w:r>
+        <w:rPr>
+          <w:b/>
+          <w:bCs/>
+        </w:rPr>
+        <w:t>http://localhost:8080</w:t>
+      </w:r>
+      <w:r>
+        <w:t>. You should see the Tomcat welcome page.</w:t>
+      </w:r>
+    </w:p>
+    <w:p>
+      <w:pPr>
+        <w:pStyle w:val="Heading2"/>
+      </w:pPr>
+      <w:bookmarkStart w:id="8" w:name="_Toc151054343"/>
+      <w:r>
+        <w:t>Deployment</w:t>
+      </w:r>
+      <w:bookmarkEnd w:id="8"/>
+    </w:p>
+    <w:p>
+      <w:r>
+        <w:t>To deploy your web applications:</w:t>
+      </w:r>
+    </w:p>
+    <w:p/>
+    <w:p>
+      <w:r>
+        <w:t>Place your WAR file or unpacked web application directory into the webapps folder of your Tomcat installation.</w:t>
+      </w:r>
+      <w:r>
+        <w:t xml:space="preserve"> </w:t>
+      </w:r>
+      <w:r>
+        <w:t>Restart Tomcat to deploy the application.</w:t>
+      </w:r>
+    </w:p>
+    <w:p/>
+    <w:p>
+      <w:r>
+        <w:t>Once Tomcat has started and deployed your application, you can access it in a web browser by entering the following URL:</w:t>
+      </w:r>
+    </w:p>
+    <w:p/>
+    <w:p>
+      <w:pPr>
+        <w:rPr>
+          <w:b/>
+          <w:bCs/>
+        </w:rPr>
+      </w:pPr>
+      <w:r>
+        <w:rPr>
+          <w:b/>
+          <w:bCs/>
+        </w:rPr>
+        <w:t>http://localhost:8080/your-application-name</w:t>
+      </w:r>
+    </w:p>
+    <w:p/>
+    <w:p>
+      <w:pPr>
+        <w:pStyle w:val="Heading1"/>
+        <w:rPr>
+          <w:rFonts w:cs="Courier New"/>
+        </w:rPr>
+      </w:pPr>
+      <w:bookmarkStart w:id="9" w:name="_Toc151054344"/>
+      <w:r>
+        <w:rPr>
+          <w:rFonts w:cs="Courier New"/>
+        </w:rPr>
+        <w:t>Tomcat Server Deployment</w:t>
+      </w:r>
+      <w:bookmarkEnd w:id="9"/>
+    </w:p>
+    <w:p>
+      <w:r>
+        <w:t xml:space="preserve">This </w:t>
+      </w:r>
+      <w:r>
+        <w:t>section</w:t>
+      </w:r>
+      <w:r>
+        <w:t xml:space="preserve"> outlines the requirements and steps for deploying a Java web application to a server running Apache Tomcat 10.0.x and using</w:t>
+      </w:r>
+      <w:r>
+        <w:t xml:space="preserve"> JDK 17</w:t>
+      </w:r>
+      <w:r>
+        <w:t>. It covers key considerations to ensure compatibility and successful deployment.</w:t>
+      </w:r>
+    </w:p>
+    <w:p>
+      <w:pPr>
+        <w:pStyle w:val="Heading2"/>
+      </w:pPr>
+      <w:bookmarkStart w:id="10" w:name="_Toc151054345"/>
+      <w:r>
+        <w:t>Robotics Lab Specifications</w:t>
       </w:r>
       <w:bookmarkEnd w:id="10"/>
+    </w:p>
+    <w:p>
+      <w:pPr>
+        <w:rPr>
+          <w:rFonts w:cs="Courier New"/>
+        </w:rPr>
+      </w:pPr>
+      <w:r>
+        <w:rPr>
+          <w:rFonts w:cs="Courier New"/>
+        </w:rPr>
+        <w:t>Tomcat Version: 10.0</w:t>
+      </w:r>
+    </w:p>
+    <w:p>
+      <w:pPr>
+        <w:rPr>
+          <w:rFonts w:cs="Courier New"/>
+        </w:rPr>
+      </w:pPr>
+      <w:r>
+        <w:rPr>
+          <w:rFonts w:cs="Courier New"/>
+        </w:rPr>
+        <w:t xml:space="preserve">Java: </w:t>
+      </w:r>
+      <w:r>
+        <w:rPr>
+          <w:rFonts w:cs="Courier New"/>
+        </w:rPr>
+        <w:t>JDK 17</w:t>
+      </w:r>
+    </w:p>
+    <w:p>
+      <w:pPr>
+        <w:pStyle w:val="Heading2"/>
+      </w:pPr>
+      <w:bookmarkStart w:id="11" w:name="_Toc151054346"/>
+      <w:r>
+        <w:t>Spring project Specifications</w:t>
+      </w:r>
+      <w:bookmarkEnd w:id="11"/>
+    </w:p>
+    <w:p>
+      <w:pPr>
+        <w:rPr>
+          <w:rFonts w:cs="Courier New"/>
+        </w:rPr>
+      </w:pPr>
+      <w:r>
+        <w:rPr>
+          <w:rFonts w:cs="Courier New"/>
+        </w:rPr>
+        <w:t xml:space="preserve">Tomcat </w:t>
+      </w:r>
+      <w:r>
+        <w:rPr>
+          <w:rFonts w:cs="Courier New"/>
+        </w:rPr>
+        <w:t xml:space="preserve">Target </w:t>
+      </w:r>
+      <w:r>
+        <w:rPr>
+          <w:rFonts w:cs="Courier New"/>
+        </w:rPr>
+        <w:t>Version: 10.0</w:t>
+      </w:r>
+    </w:p>
+    <w:p>
+      <w:pPr>
+        <w:rPr>
+          <w:rFonts w:cs="Courier New"/>
+        </w:rPr>
+      </w:pPr>
+      <w:r>
+        <w:rPr>
+          <w:rFonts w:cs="Courier New"/>
+        </w:rPr>
+        <w:t xml:space="preserve">Java: </w:t>
+      </w:r>
+      <w:r>
+        <w:rPr>
+          <w:rFonts w:cs="Courier New"/>
+        </w:rPr>
+        <w:t>JDK 17</w:t>
+      </w:r>
+    </w:p>
+    <w:p>
+      <w:pPr>
+        <w:rPr>
+          <w:rFonts w:cs="Courier New"/>
+        </w:rPr>
+      </w:pPr>
+      <w:r>
+        <w:rPr>
+          <w:rFonts w:cs="Courier New"/>
+        </w:rPr>
+        <w:t>Spring Boot: 3.1.x</w:t>
+      </w:r>
+    </w:p>
+    <w:p>
+      <w:pPr>
+        <w:rPr>
+          <w:rFonts w:cs="Courier New"/>
+        </w:rPr>
+      </w:pPr>
+    </w:p>
+    <w:p>
+      <w:pPr>
+        <w:pStyle w:val="Heading2"/>
+      </w:pPr>
+      <w:bookmarkStart w:id="12" w:name="_Toc151054347"/>
+      <w:r>
+        <w:lastRenderedPageBreak/>
+        <w:t>Application Packaging:</w:t>
+      </w:r>
+      <w:bookmarkEnd w:id="12"/>
     </w:p>
     <w:p>
       <w:pPr>
@@ -1567,7 +2358,6 @@
           <w:b/>
           <w:bCs/>
         </w:rPr>
-        <w:lastRenderedPageBreak/>
         <w:t>WAR File:</w:t>
       </w:r>
       <w:r>
@@ -1608,7 +2398,19 @@
         <w:rPr>
           <w:rFonts w:cs="Courier New"/>
         </w:rPr>
-        <w:t>sing Maven, ensure that your pom.xml file specifies Java 1.8 as the source and target versions, like this:</w:t>
+        <w:t>sing Maven, ensure that your pom.xml file specifies J</w:t>
+      </w:r>
+      <w:r>
+        <w:rPr>
+          <w:rFonts w:cs="Courier New"/>
+        </w:rPr>
+        <w:t>DK 17</w:t>
+      </w:r>
+      <w:r>
+        <w:rPr>
+          <w:rFonts w:cs="Courier New"/>
+        </w:rPr>
+        <w:t xml:space="preserve"> as the source and target versions, like this:</w:t>
       </w:r>
     </w:p>
     <w:p>
@@ -1673,7 +2475,23 @@
           <w:sz w:val="20"/>
           <w:szCs w:val="20"/>
         </w:rPr>
-        <w:t>&gt;1.8&lt;/</w:t>
+        <w:t>&gt;1</w:t>
+      </w:r>
+      <w:r>
+        <w:rPr>
+          <w:rFonts w:cs="Times New Roman"/>
+          <w:sz w:val="20"/>
+          <w:szCs w:val="20"/>
+        </w:rPr>
+        <w:t>7</w:t>
+      </w:r>
+      <w:r>
+        <w:rPr>
+          <w:rFonts w:cs="Times New Roman"/>
+          <w:sz w:val="20"/>
+          <w:szCs w:val="20"/>
+        </w:rPr>
+        <w:t>&lt;/</w:t>
       </w:r>
       <w:proofErr w:type="spellStart"/>
       <w:r>
@@ -1740,7 +2558,7 @@
           <w:sz w:val="20"/>
           <w:szCs w:val="20"/>
         </w:rPr>
-        <w:t>&lt;build&gt;</w:t>
+        <w:t>…</w:t>
       </w:r>
     </w:p>
     <w:p>
@@ -1753,14 +2571,6 @@
           <w:szCs w:val="20"/>
         </w:rPr>
       </w:pPr>
-      <w:r>
-        <w:rPr>
-          <w:rFonts w:cs="Times New Roman"/>
-          <w:sz w:val="20"/>
-          <w:szCs w:val="20"/>
-        </w:rPr>
-        <w:t xml:space="preserve">    &lt;plugins&gt;</w:t>
-      </w:r>
     </w:p>
     <w:p>
       <w:pPr>
@@ -1778,7 +2588,7 @@
           <w:sz w:val="20"/>
           <w:szCs w:val="20"/>
         </w:rPr>
-        <w:t xml:space="preserve">        &lt;plugin&gt;</w:t>
+        <w:t>&lt;build&gt;</w:t>
       </w:r>
     </w:p>
     <w:p>
@@ -1797,79 +2607,7 @@
           <w:sz w:val="20"/>
           <w:szCs w:val="20"/>
         </w:rPr>
-        <w:t xml:space="preserve">            </w:t>
-      </w:r>
-      <w:proofErr w:type="gramStart"/>
-      <w:r>
-        <w:rPr>
-          <w:rFonts w:cs="Times New Roman"/>
-          <w:sz w:val="20"/>
-          <w:szCs w:val="20"/>
-        </w:rPr>
-        <w:t>&lt;</w:t>
-      </w:r>
-      <w:proofErr w:type="spellStart"/>
-      <w:r>
-        <w:rPr>
-          <w:rFonts w:cs="Times New Roman"/>
-          <w:sz w:val="20"/>
-          <w:szCs w:val="20"/>
-        </w:rPr>
-        <w:t>groupId</w:t>
-      </w:r>
-      <w:proofErr w:type="spellEnd"/>
-      <w:r>
-        <w:rPr>
-          <w:rFonts w:cs="Times New Roman"/>
-          <w:sz w:val="20"/>
-          <w:szCs w:val="20"/>
-        </w:rPr>
-        <w:t>&gt;</w:t>
-      </w:r>
-      <w:proofErr w:type="spellStart"/>
-      <w:r>
-        <w:rPr>
-          <w:rFonts w:cs="Times New Roman"/>
-          <w:sz w:val="20"/>
-          <w:szCs w:val="20"/>
-        </w:rPr>
-        <w:t>org.apache.maven</w:t>
-      </w:r>
-      <w:proofErr w:type="gramEnd"/>
-      <w:r>
-        <w:rPr>
-          <w:rFonts w:cs="Times New Roman"/>
-          <w:sz w:val="20"/>
-          <w:szCs w:val="20"/>
-        </w:rPr>
-        <w:t>.plugins</w:t>
-      </w:r>
-      <w:proofErr w:type="spellEnd"/>
-      <w:r>
-        <w:rPr>
-          <w:rFonts w:cs="Times New Roman"/>
-          <w:sz w:val="20"/>
-          <w:szCs w:val="20"/>
-        </w:rPr>
-        <w:t>&lt;/</w:t>
-      </w:r>
-      <w:proofErr w:type="spellStart"/>
-      <w:r>
-        <w:rPr>
-          <w:rFonts w:cs="Times New Roman"/>
-          <w:sz w:val="20"/>
-          <w:szCs w:val="20"/>
-        </w:rPr>
-        <w:t>groupId</w:t>
-      </w:r>
-      <w:proofErr w:type="spellEnd"/>
-      <w:r>
-        <w:rPr>
-          <w:rFonts w:cs="Times New Roman"/>
-          <w:sz w:val="20"/>
-          <w:szCs w:val="20"/>
-        </w:rPr>
-        <w:t>&gt;</w:t>
+        <w:t xml:space="preserve">    &lt;plugins&gt;</w:t>
       </w:r>
     </w:p>
     <w:p>
@@ -1888,43 +2626,7 @@
           <w:sz w:val="20"/>
           <w:szCs w:val="20"/>
         </w:rPr>
-        <w:t xml:space="preserve">            &lt;</w:t>
-      </w:r>
-      <w:proofErr w:type="spellStart"/>
-      <w:r>
-        <w:rPr>
-          <w:rFonts w:cs="Times New Roman"/>
-          <w:sz w:val="20"/>
-          <w:szCs w:val="20"/>
-        </w:rPr>
-        <w:t>artifactId</w:t>
-      </w:r>
-      <w:proofErr w:type="spellEnd"/>
-      <w:r>
-        <w:rPr>
-          <w:rFonts w:cs="Times New Roman"/>
-          <w:sz w:val="20"/>
-          <w:szCs w:val="20"/>
-        </w:rPr>
-        <w:t>&gt;maven-compiler-plugin&lt;/</w:t>
-      </w:r>
-      <w:proofErr w:type="spellStart"/>
-      <w:r>
-        <w:rPr>
-          <w:rFonts w:cs="Times New Roman"/>
-          <w:sz w:val="20"/>
-          <w:szCs w:val="20"/>
-        </w:rPr>
-        <w:t>artifactId</w:t>
-      </w:r>
-      <w:proofErr w:type="spellEnd"/>
-      <w:r>
-        <w:rPr>
-          <w:rFonts w:cs="Times New Roman"/>
-          <w:sz w:val="20"/>
-          <w:szCs w:val="20"/>
-        </w:rPr>
-        <w:t>&gt;</w:t>
+        <w:t xml:space="preserve">        &lt;plugin&gt;</w:t>
       </w:r>
     </w:p>
     <w:p>
@@ -1943,7 +2645,79 @@
           <w:sz w:val="20"/>
           <w:szCs w:val="20"/>
         </w:rPr>
-        <w:t xml:space="preserve">            &lt;configuration&gt;</w:t>
+        <w:t xml:space="preserve">            </w:t>
+      </w:r>
+      <w:proofErr w:type="gramStart"/>
+      <w:r>
+        <w:rPr>
+          <w:rFonts w:cs="Times New Roman"/>
+          <w:sz w:val="20"/>
+          <w:szCs w:val="20"/>
+        </w:rPr>
+        <w:t>&lt;</w:t>
+      </w:r>
+      <w:proofErr w:type="spellStart"/>
+      <w:r>
+        <w:rPr>
+          <w:rFonts w:cs="Times New Roman"/>
+          <w:sz w:val="20"/>
+          <w:szCs w:val="20"/>
+        </w:rPr>
+        <w:t>groupId</w:t>
+      </w:r>
+      <w:proofErr w:type="spellEnd"/>
+      <w:r>
+        <w:rPr>
+          <w:rFonts w:cs="Times New Roman"/>
+          <w:sz w:val="20"/>
+          <w:szCs w:val="20"/>
+        </w:rPr>
+        <w:t>&gt;</w:t>
+      </w:r>
+      <w:proofErr w:type="spellStart"/>
+      <w:r>
+        <w:rPr>
+          <w:rFonts w:cs="Times New Roman"/>
+          <w:sz w:val="20"/>
+          <w:szCs w:val="20"/>
+        </w:rPr>
+        <w:t>org.apache.maven</w:t>
+      </w:r>
+      <w:proofErr w:type="gramEnd"/>
+      <w:r>
+        <w:rPr>
+          <w:rFonts w:cs="Times New Roman"/>
+          <w:sz w:val="20"/>
+          <w:szCs w:val="20"/>
+        </w:rPr>
+        <w:t>.plugins</w:t>
+      </w:r>
+      <w:proofErr w:type="spellEnd"/>
+      <w:r>
+        <w:rPr>
+          <w:rFonts w:cs="Times New Roman"/>
+          <w:sz w:val="20"/>
+          <w:szCs w:val="20"/>
+        </w:rPr>
+        <w:t>&lt;/</w:t>
+      </w:r>
+      <w:proofErr w:type="spellStart"/>
+      <w:r>
+        <w:rPr>
+          <w:rFonts w:cs="Times New Roman"/>
+          <w:sz w:val="20"/>
+          <w:szCs w:val="20"/>
+        </w:rPr>
+        <w:t>groupId</w:t>
+      </w:r>
+      <w:proofErr w:type="spellEnd"/>
+      <w:r>
+        <w:rPr>
+          <w:rFonts w:cs="Times New Roman"/>
+          <w:sz w:val="20"/>
+          <w:szCs w:val="20"/>
+        </w:rPr>
+        <w:t>&gt;</w:t>
       </w:r>
     </w:p>
     <w:p>
@@ -1962,7 +2736,43 @@
           <w:sz w:val="20"/>
           <w:szCs w:val="20"/>
         </w:rPr>
-        <w:t xml:space="preserve">                &lt;source&gt;1.8&lt;/source&gt;</w:t>
+        <w:t xml:space="preserve">            &lt;</w:t>
+      </w:r>
+      <w:proofErr w:type="spellStart"/>
+      <w:r>
+        <w:rPr>
+          <w:rFonts w:cs="Times New Roman"/>
+          <w:sz w:val="20"/>
+          <w:szCs w:val="20"/>
+        </w:rPr>
+        <w:t>artifactId</w:t>
+      </w:r>
+      <w:proofErr w:type="spellEnd"/>
+      <w:r>
+        <w:rPr>
+          <w:rFonts w:cs="Times New Roman"/>
+          <w:sz w:val="20"/>
+          <w:szCs w:val="20"/>
+        </w:rPr>
+        <w:t>&gt;maven-compiler-plugin&lt;/</w:t>
+      </w:r>
+      <w:proofErr w:type="spellStart"/>
+      <w:r>
+        <w:rPr>
+          <w:rFonts w:cs="Times New Roman"/>
+          <w:sz w:val="20"/>
+          <w:szCs w:val="20"/>
+        </w:rPr>
+        <w:t>artifactId</w:t>
+      </w:r>
+      <w:proofErr w:type="spellEnd"/>
+      <w:r>
+        <w:rPr>
+          <w:rFonts w:cs="Times New Roman"/>
+          <w:sz w:val="20"/>
+          <w:szCs w:val="20"/>
+        </w:rPr>
+        <w:t>&gt;</w:t>
       </w:r>
     </w:p>
     <w:p>
@@ -1981,7 +2791,7 @@
           <w:sz w:val="20"/>
           <w:szCs w:val="20"/>
         </w:rPr>
-        <w:t xml:space="preserve">                &lt;target&gt;1.8&lt;/target&gt;</w:t>
+        <w:t xml:space="preserve">            &lt;configuration&gt;</w:t>
       </w:r>
     </w:p>
     <w:p>
@@ -2000,7 +2810,23 @@
           <w:sz w:val="20"/>
           <w:szCs w:val="20"/>
         </w:rPr>
-        <w:t xml:space="preserve">            &lt;/configuration&gt;</w:t>
+        <w:t xml:space="preserve">                &lt;source&gt;1</w:t>
+      </w:r>
+      <w:r>
+        <w:rPr>
+          <w:rFonts w:cs="Times New Roman"/>
+          <w:sz w:val="20"/>
+          <w:szCs w:val="20"/>
+        </w:rPr>
+        <w:t>7</w:t>
+      </w:r>
+      <w:r>
+        <w:rPr>
+          <w:rFonts w:cs="Times New Roman"/>
+          <w:sz w:val="20"/>
+          <w:szCs w:val="20"/>
+        </w:rPr>
+        <w:t>&lt;/source&gt;</w:t>
       </w:r>
     </w:p>
     <w:p>
@@ -2019,7 +2845,23 @@
           <w:sz w:val="20"/>
           <w:szCs w:val="20"/>
         </w:rPr>
-        <w:t xml:space="preserve">        &lt;/plugin&gt;</w:t>
+        <w:t xml:space="preserve">                &lt;target&gt;1</w:t>
+      </w:r>
+      <w:r>
+        <w:rPr>
+          <w:rFonts w:cs="Times New Roman"/>
+          <w:sz w:val="20"/>
+          <w:szCs w:val="20"/>
+        </w:rPr>
+        <w:t>7</w:t>
+      </w:r>
+      <w:r>
+        <w:rPr>
+          <w:rFonts w:cs="Times New Roman"/>
+          <w:sz w:val="20"/>
+          <w:szCs w:val="20"/>
+        </w:rPr>
+        <w:t>&lt;/target&gt;</w:t>
       </w:r>
     </w:p>
     <w:p>
@@ -2038,7 +2880,7 @@
           <w:sz w:val="20"/>
           <w:szCs w:val="20"/>
         </w:rPr>
-        <w:t xml:space="preserve">    &lt;/plugins&gt;</w:t>
+        <w:t xml:space="preserve">            &lt;/configuration&gt;</w:t>
       </w:r>
     </w:p>
     <w:p>
@@ -2057,88 +2899,7 @@
           <w:sz w:val="20"/>
           <w:szCs w:val="20"/>
         </w:rPr>
-        <w:t>&lt;/build&gt;</w:t>
-      </w:r>
-    </w:p>
-    <w:p>
-      <w:pPr>
-        <w:rPr>
-          <w:rFonts w:cs="Courier New"/>
-        </w:rPr>
-      </w:pPr>
-    </w:p>
-    <w:p>
-      <w:pPr>
-        <w:rPr>
-          <w:rFonts w:cs="Courier New"/>
-        </w:rPr>
-      </w:pPr>
-    </w:p>
-    <w:p>
-      <w:pPr>
-        <w:pStyle w:val="Heading2"/>
-      </w:pPr>
-      <w:bookmarkStart w:id="11" w:name="_Toc150977439"/>
-      <w:r>
-        <w:t>5</w:t>
-      </w:r>
-      <w:r>
-        <w:t xml:space="preserve">. </w:t>
-      </w:r>
-      <w:r>
-        <w:t>Build WAR file</w:t>
-      </w:r>
-      <w:bookmarkEnd w:id="11"/>
-    </w:p>
-    <w:p>
-      <w:pPr>
-        <w:rPr>
-          <w:rFonts w:cs="Courier New"/>
-        </w:rPr>
-      </w:pPr>
-      <w:r>
-        <w:rPr>
-          <w:rFonts w:cs="Courier New"/>
-        </w:rPr>
-        <w:t>Open a terminal or command prompt.</w:t>
-      </w:r>
-      <w:r>
-        <w:rPr>
-          <w:rFonts w:cs="Courier New"/>
-        </w:rPr>
-        <w:t xml:space="preserve"> </w:t>
-      </w:r>
-      <w:r>
-        <w:rPr>
-          <w:rFonts w:cs="Courier New"/>
-        </w:rPr>
-        <w:t>Navigate to the root directory of your project where the pom.xml file is located.</w:t>
-      </w:r>
-    </w:p>
-    <w:p>
-      <w:pPr>
-        <w:rPr>
-          <w:rFonts w:cs="Courier New"/>
-        </w:rPr>
-      </w:pPr>
-    </w:p>
-    <w:p>
-      <w:pPr>
-        <w:rPr>
-          <w:rFonts w:cs="Courier New"/>
-        </w:rPr>
-      </w:pPr>
-      <w:r>
-        <w:rPr>
-          <w:rFonts w:cs="Courier New"/>
-        </w:rPr>
-        <w:t>E</w:t>
-      </w:r>
-      <w:r>
-        <w:rPr>
-          <w:rFonts w:cs="Courier New"/>
-        </w:rPr>
-        <w:t>xecute the following command:</w:t>
+        <w:t xml:space="preserve">        &lt;/plugin&gt;</w:t>
       </w:r>
     </w:p>
     <w:p>
@@ -2151,6 +2912,117 @@
           <w:szCs w:val="20"/>
         </w:rPr>
       </w:pPr>
+      <w:r>
+        <w:rPr>
+          <w:rFonts w:cs="Times New Roman"/>
+          <w:sz w:val="20"/>
+          <w:szCs w:val="20"/>
+        </w:rPr>
+        <w:t xml:space="preserve">    &lt;/plugins&gt;</w:t>
+      </w:r>
+    </w:p>
+    <w:p>
+      <w:pPr>
+        <w:shd w:val="clear" w:color="auto" w:fill="E7E6E6"/>
+        <w:spacing w:line="240" w:lineRule="auto"/>
+        <w:rPr>
+          <w:rFonts w:cs="Times New Roman"/>
+          <w:sz w:val="20"/>
+          <w:szCs w:val="20"/>
+        </w:rPr>
+      </w:pPr>
+      <w:r>
+        <w:rPr>
+          <w:rFonts w:cs="Times New Roman"/>
+          <w:sz w:val="20"/>
+          <w:szCs w:val="20"/>
+        </w:rPr>
+        <w:t>&lt;/build&gt;</w:t>
+      </w:r>
+    </w:p>
+    <w:p>
+      <w:pPr>
+        <w:rPr>
+          <w:rFonts w:cs="Courier New"/>
+        </w:rPr>
+      </w:pPr>
+    </w:p>
+    <w:p>
+      <w:pPr>
+        <w:pStyle w:val="Heading2"/>
+      </w:pPr>
+      <w:bookmarkStart w:id="13" w:name="_Toc151054348"/>
+      <w:r>
+        <w:t xml:space="preserve">Build WAR </w:t>
+      </w:r>
+      <w:proofErr w:type="gramStart"/>
+      <w:r>
+        <w:t>file</w:t>
+      </w:r>
+      <w:bookmarkEnd w:id="13"/>
+      <w:proofErr w:type="gramEnd"/>
+    </w:p>
+    <w:p>
+      <w:pPr>
+        <w:rPr>
+          <w:rFonts w:cs="Courier New"/>
+        </w:rPr>
+      </w:pPr>
+      <w:r>
+        <w:rPr>
+          <w:rFonts w:cs="Courier New"/>
+        </w:rPr>
+        <w:t>Open a terminal or command prompt.</w:t>
+      </w:r>
+      <w:r>
+        <w:rPr>
+          <w:rFonts w:cs="Courier New"/>
+        </w:rPr>
+        <w:t xml:space="preserve"> </w:t>
+      </w:r>
+      <w:r>
+        <w:rPr>
+          <w:rFonts w:cs="Courier New"/>
+        </w:rPr>
+        <w:t>Navigate to the root directory of your project where the pom.xml file is located.</w:t>
+      </w:r>
+    </w:p>
+    <w:p>
+      <w:pPr>
+        <w:rPr>
+          <w:rFonts w:cs="Courier New"/>
+        </w:rPr>
+      </w:pPr>
+    </w:p>
+    <w:p>
+      <w:pPr>
+        <w:rPr>
+          <w:rFonts w:cs="Courier New"/>
+        </w:rPr>
+      </w:pPr>
+      <w:r>
+        <w:rPr>
+          <w:rFonts w:cs="Courier New"/>
+        </w:rPr>
+        <w:t>E</w:t>
+      </w:r>
+      <w:r>
+        <w:rPr>
+          <w:rFonts w:cs="Courier New"/>
+        </w:rPr>
+        <w:t>xecute the following command:</w:t>
+      </w:r>
+    </w:p>
+    <w:p>
+      <w:pPr>
+        <w:shd w:val="clear" w:color="auto" w:fill="E7E6E6"/>
+        <w:spacing w:line="240" w:lineRule="auto"/>
+        <w:rPr>
+          <w:rFonts w:cs="Times New Roman"/>
+          <w:sz w:val="20"/>
+          <w:szCs w:val="20"/>
+        </w:rPr>
+      </w:pPr>
       <w:proofErr w:type="spellStart"/>
       <w:r>
         <w:rPr>
@@ -2167,7 +3039,15 @@
           <w:sz w:val="20"/>
           <w:szCs w:val="20"/>
         </w:rPr>
-        <w:t xml:space="preserve"> clean package</w:t>
+        <w:t xml:space="preserve"> clean </w:t>
+      </w:r>
+      <w:r>
+        <w:rPr>
+          <w:rFonts w:cs="Times New Roman"/>
+          <w:sz w:val="20"/>
+          <w:szCs w:val="20"/>
+        </w:rPr>
+        <w:t>package</w:t>
       </w:r>
     </w:p>
     <w:p>
@@ -2192,23 +3072,18 @@
     </w:p>
     <w:p>
       <w:pPr>
-        <w:rPr>
-          <w:rFonts w:cs="Courier New"/>
-        </w:rPr>
-      </w:pPr>
-    </w:p>
-    <w:p>
-      <w:pPr>
         <w:pStyle w:val="Heading2"/>
       </w:pPr>
-      <w:bookmarkStart w:id="12" w:name="_Toc150977440"/>
-      <w:r>
-        <w:t xml:space="preserve">6. </w:t>
-      </w:r>
+      <w:bookmarkStart w:id="14" w:name="_Toc151054349"/>
       <w:r>
         <w:t>Deploy the WAR File to Tomcat</w:t>
       </w:r>
-      <w:bookmarkEnd w:id="12"/>
+      <w:bookmarkEnd w:id="14"/>
+    </w:p>
+    <w:p>
+      <w:r>
+        <w:t>*Note – The following steps must be done by a faculty member with access to the Robotics server.</w:t>
+      </w:r>
     </w:p>
     <w:p/>
     <w:p>
@@ -2219,6 +3094,7 @@
     <w:p/>
     <w:p>
       <w:r>
+        <w:lastRenderedPageBreak/>
         <w:t>Locate the generated WAR file in the target directory of your project. The WAR file will have a name like your-application-</w:t>
       </w:r>
       <w:proofErr w:type="spellStart"/>
@@ -2233,7 +3109,6 @@
     <w:p/>
     <w:p>
       <w:r>
-        <w:lastRenderedPageBreak/>
         <w:t xml:space="preserve">Copy the WAR file to the Tomcat webapps directory. By default, this directory </w:t>
       </w:r>
       <w:proofErr w:type="gramStart"/>
@@ -2242,10 +3117,7 @@
       </w:r>
       <w:proofErr w:type="gramEnd"/>
       <w:r>
-        <w:t xml:space="preserve"> the Tomcat installation folder</w:t>
-      </w:r>
-      <w:r>
-        <w:t xml:space="preserve">. </w:t>
+        <w:t xml:space="preserve"> the Tomcat installation folder. </w:t>
       </w:r>
     </w:p>
     <w:p/>
@@ -2305,89 +3177,55 @@
     </w:p>
     <w:p>
       <w:pPr>
-        <w:numPr>
-          <w:ilvl w:val="0"/>
-          <w:numId w:val="14"/>
-        </w:numPr>
-        <w:rPr>
-          <w:lang w:val="en-US"/>
-        </w:rPr>
-      </w:pPr>
-      <w:r>
-        <w:rPr>
-          <w:lang w:val="en-US"/>
-        </w:rPr>
-        <w:t xml:space="preserve">On Unix-based systems (Linux, macOS), you can use </w:t>
-      </w:r>
-      <w:r>
+        <w:pStyle w:val="Heading2"/>
+      </w:pPr>
+      <w:bookmarkStart w:id="15" w:name="_Toc151054350"/>
+      <w:r>
+        <w:t>Access Your Deployed Application</w:t>
+      </w:r>
+      <w:bookmarkEnd w:id="15"/>
+    </w:p>
+    <w:p>
+      <w:r>
+        <w:t>Once Tomcat has started and deployed your application, you can access it in a web browser by entering the following URL:</w:t>
+      </w:r>
+    </w:p>
+    <w:p/>
+    <w:p>
+      <w:pPr>
         <w:rPr>
           <w:b/>
           <w:bCs/>
-          <w:lang w:val="en-US"/>
-        </w:rPr>
-        <w:t>startup.sh</w:t>
-      </w:r>
-      <w:r>
-        <w:rPr>
-          <w:lang w:val="en-US"/>
-        </w:rPr>
-        <w:t xml:space="preserve"> in the same directory.</w:t>
-      </w:r>
-    </w:p>
-    <w:p/>
-    <w:p>
-      <w:pPr>
-        <w:pStyle w:val="Heading2"/>
-      </w:pPr>
-      <w:bookmarkStart w:id="13" w:name="_Toc150977441"/>
-      <w:r>
-        <w:t>7</w:t>
-      </w:r>
-      <w:r>
-        <w:t xml:space="preserve">. </w:t>
-      </w:r>
-      <w:r>
-        <w:t>Access Your Deployed Application</w:t>
-      </w:r>
-      <w:bookmarkEnd w:id="13"/>
-    </w:p>
-    <w:p>
-      <w:r>
-        <w:t>Once Tomcat has started and deployed your application, you can access it in a web browser by entering the following URL:</w:t>
-      </w:r>
-    </w:p>
-    <w:p/>
-    <w:p>
-      <w:r>
-        <w:t>http://localhost:8080/your-application-name</w:t>
-      </w:r>
-    </w:p>
-    <w:p/>
-    <w:p>
-      <w:pPr>
-        <w:pStyle w:val="Heading2"/>
-      </w:pPr>
-      <w:bookmarkStart w:id="14" w:name="_Toc150977442"/>
-      <w:r>
-        <w:t>8</w:t>
-      </w:r>
-      <w:r>
-        <w:t xml:space="preserve">. </w:t>
-      </w:r>
-      <w:r>
-        <w:t>Monitor and Troubleshoot</w:t>
-      </w:r>
-      <w:bookmarkEnd w:id="14"/>
-    </w:p>
-    <w:p>
-      <w:r>
-        <w:t xml:space="preserve">During and after deployment, monitor the Tomcat logs located in the </w:t>
-      </w:r>
+        </w:rPr>
+      </w:pPr>
       <w:r>
         <w:rPr>
           <w:b/>
           <w:bCs/>
         </w:rPr>
+        <w:t>http://localhost:8080/your-application-name</w:t>
+      </w:r>
+    </w:p>
+    <w:p/>
+    <w:p>
+      <w:pPr>
+        <w:pStyle w:val="Heading2"/>
+      </w:pPr>
+      <w:bookmarkStart w:id="16" w:name="_Toc151054351"/>
+      <w:r>
+        <w:t>Monitor and Troubleshoot</w:t>
+      </w:r>
+      <w:bookmarkEnd w:id="16"/>
+    </w:p>
+    <w:p>
+      <w:r>
+        <w:t xml:space="preserve">During and after deployment, monitor the Tomcat logs located in the </w:t>
+      </w:r>
+      <w:r>
+        <w:rPr>
+          <w:b/>
+          <w:bCs/>
+        </w:rPr>
         <w:t>TOMCAT_HOME/logs</w:t>
       </w:r>
       <w:r>
@@ -2395,8 +3233,8 @@
       </w:r>
     </w:p>
     <w:sectPr>
-      <w:headerReference w:type="default" r:id="rId9"/>
-      <w:headerReference w:type="first" r:id="rId10"/>
+      <w:headerReference w:type="default" r:id="rId11"/>
+      <w:headerReference w:type="first" r:id="rId12"/>
       <w:pgSz w:w="12240" w:h="15840"/>
       <w:pgMar w:top="1440" w:right="1440" w:bottom="1440" w:left="1440" w:header="720" w:footer="720" w:gutter="0"/>
       <w:pgNumType w:start="1"/>
@@ -2916,6 +3754,92 @@
     </w:lvl>
   </w:abstractNum>
   <w:abstractNum w:abstractNumId="4" w15:restartNumberingAfterBreak="0">
+    <w:nsid w:val="2B1C128D"/>
+    <w:multiLevelType w:val="hybridMultilevel"/>
+    <w:tmpl w:val="E0B41606"/>
+    <w:lvl w:ilvl="0" w:tplc="0409000F">
+      <w:start w:val="1"/>
+      <w:numFmt w:val="decimal"/>
+      <w:lvlText w:val="%1."/>
+      <w:lvlJc w:val="left"/>
+      <w:pPr>
+        <w:ind w:left="720" w:hanging="360"/>
+      </w:pPr>
+    </w:lvl>
+    <w:lvl w:ilvl="1" w:tplc="04090019" w:tentative="1">
+      <w:start w:val="1"/>
+      <w:numFmt w:val="lowerLetter"/>
+      <w:lvlText w:val="%2."/>
+      <w:lvlJc w:val="left"/>
+      <w:pPr>
+        <w:ind w:left="1440" w:hanging="360"/>
+      </w:pPr>
+    </w:lvl>
+    <w:lvl w:ilvl="2" w:tplc="0409001B" w:tentative="1">
+      <w:start w:val="1"/>
+      <w:numFmt w:val="lowerRoman"/>
+      <w:lvlText w:val="%3."/>
+      <w:lvlJc w:val="right"/>
+      <w:pPr>
+        <w:ind w:left="2160" w:hanging="180"/>
+      </w:pPr>
+    </w:lvl>
+    <w:lvl w:ilvl="3" w:tplc="0409000F" w:tentative="1">
+      <w:start w:val="1"/>
+      <w:numFmt w:val="decimal"/>
+      <w:lvlText w:val="%4."/>
+      <w:lvlJc w:val="left"/>
+      <w:pPr>
+        <w:ind w:left="2880" w:hanging="360"/>
+      </w:pPr>
+    </w:lvl>
+    <w:lvl w:ilvl="4" w:tplc="04090019" w:tentative="1">
+      <w:start w:val="1"/>
+      <w:numFmt w:val="lowerLetter"/>
+      <w:lvlText w:val="%5."/>
+      <w:lvlJc w:val="left"/>
+      <w:pPr>
+        <w:ind w:left="3600" w:hanging="360"/>
+      </w:pPr>
+    </w:lvl>
+    <w:lvl w:ilvl="5" w:tplc="0409001B" w:tentative="1">
+      <w:start w:val="1"/>
+      <w:numFmt w:val="lowerRoman"/>
+      <w:lvlText w:val="%6."/>
+      <w:lvlJc w:val="right"/>
+      <w:pPr>
+        <w:ind w:left="4320" w:hanging="180"/>
+      </w:pPr>
+    </w:lvl>
+    <w:lvl w:ilvl="6" w:tplc="0409000F" w:tentative="1">
+      <w:start w:val="1"/>
+      <w:numFmt w:val="decimal"/>
+      <w:lvlText w:val="%7."/>
+      <w:lvlJc w:val="left"/>
+      <w:pPr>
+        <w:ind w:left="5040" w:hanging="360"/>
+      </w:pPr>
+    </w:lvl>
+    <w:lvl w:ilvl="7" w:tplc="04090019" w:tentative="1">
+      <w:start w:val="1"/>
+      <w:numFmt w:val="lowerLetter"/>
+      <w:lvlText w:val="%8."/>
+      <w:lvlJc w:val="left"/>
+      <w:pPr>
+        <w:ind w:left="5760" w:hanging="360"/>
+      </w:pPr>
+    </w:lvl>
+    <w:lvl w:ilvl="8" w:tplc="0409001B" w:tentative="1">
+      <w:start w:val="1"/>
+      <w:numFmt w:val="lowerRoman"/>
+      <w:lvlText w:val="%9."/>
+      <w:lvlJc w:val="right"/>
+      <w:pPr>
+        <w:ind w:left="6480" w:hanging="180"/>
+      </w:pPr>
+    </w:lvl>
+  </w:abstractNum>
+  <w:abstractNum w:abstractNumId="5" w15:restartNumberingAfterBreak="0">
     <w:nsid w:val="34777140"/>
     <w:multiLevelType w:val="multilevel"/>
     <w:tmpl w:val="0CB8331A"/>
@@ -3028,7 +3952,7 @@
       </w:rPr>
     </w:lvl>
   </w:abstractNum>
-  <w:abstractNum w:abstractNumId="5" w15:restartNumberingAfterBreak="0">
+  <w:abstractNum w:abstractNumId="6" w15:restartNumberingAfterBreak="0">
     <w:nsid w:val="41C27995"/>
     <w:multiLevelType w:val="hybridMultilevel"/>
     <w:tmpl w:val="55B2FAE8"/>
@@ -3114,7 +4038,7 @@
       </w:pPr>
     </w:lvl>
   </w:abstractNum>
-  <w:abstractNum w:abstractNumId="6" w15:restartNumberingAfterBreak="0">
+  <w:abstractNum w:abstractNumId="7" w15:restartNumberingAfterBreak="0">
     <w:nsid w:val="4AC831BD"/>
     <w:multiLevelType w:val="multilevel"/>
     <w:tmpl w:val="A4D02B6C"/>
@@ -3227,7 +4151,7 @@
       </w:rPr>
     </w:lvl>
   </w:abstractNum>
-  <w:abstractNum w:abstractNumId="7" w15:restartNumberingAfterBreak="0">
+  <w:abstractNum w:abstractNumId="8" w15:restartNumberingAfterBreak="0">
     <w:nsid w:val="4C3314CE"/>
     <w:multiLevelType w:val="hybridMultilevel"/>
     <w:tmpl w:val="78DC0C1A"/>
@@ -3319,7 +4243,7 @@
       </w:pPr>
     </w:lvl>
   </w:abstractNum>
-  <w:abstractNum w:abstractNumId="8" w15:restartNumberingAfterBreak="0">
+  <w:abstractNum w:abstractNumId="9" w15:restartNumberingAfterBreak="0">
     <w:nsid w:val="536A5BCA"/>
     <w:multiLevelType w:val="hybridMultilevel"/>
     <w:tmpl w:val="78DC0C1A"/>
@@ -3411,7 +4335,7 @@
       </w:pPr>
     </w:lvl>
   </w:abstractNum>
-  <w:abstractNum w:abstractNumId="9" w15:restartNumberingAfterBreak="0">
+  <w:abstractNum w:abstractNumId="10" w15:restartNumberingAfterBreak="0">
     <w:nsid w:val="5D4B472E"/>
     <w:multiLevelType w:val="multilevel"/>
     <w:tmpl w:val="0CB8331A"/>
@@ -3524,7 +4448,7 @@
       </w:rPr>
     </w:lvl>
   </w:abstractNum>
-  <w:abstractNum w:abstractNumId="10" w15:restartNumberingAfterBreak="0">
+  <w:abstractNum w:abstractNumId="11" w15:restartNumberingAfterBreak="0">
     <w:nsid w:val="5FC977B6"/>
     <w:multiLevelType w:val="hybridMultilevel"/>
     <w:tmpl w:val="8038658E"/>
@@ -3610,7 +4534,7 @@
       </w:pPr>
     </w:lvl>
   </w:abstractNum>
-  <w:abstractNum w:abstractNumId="11" w15:restartNumberingAfterBreak="0">
+  <w:abstractNum w:abstractNumId="12" w15:restartNumberingAfterBreak="0">
     <w:nsid w:val="629D7645"/>
     <w:multiLevelType w:val="multilevel"/>
     <w:tmpl w:val="02C24194"/>
@@ -3723,7 +4647,7 @@
       </w:rPr>
     </w:lvl>
   </w:abstractNum>
-  <w:abstractNum w:abstractNumId="12" w15:restartNumberingAfterBreak="0">
+  <w:abstractNum w:abstractNumId="13" w15:restartNumberingAfterBreak="0">
     <w:nsid w:val="642D6F17"/>
     <w:multiLevelType w:val="hybridMultilevel"/>
     <w:tmpl w:val="56D82402"/>
@@ -3809,7 +4733,7 @@
       </w:pPr>
     </w:lvl>
   </w:abstractNum>
-  <w:abstractNum w:abstractNumId="13" w15:restartNumberingAfterBreak="0">
+  <w:abstractNum w:abstractNumId="14" w15:restartNumberingAfterBreak="0">
     <w:nsid w:val="675A2400"/>
     <w:multiLevelType w:val="multilevel"/>
     <w:tmpl w:val="92C071A8"/>
@@ -3958,47 +4882,166 @@
       </w:rPr>
     </w:lvl>
   </w:abstractNum>
+  <w:abstractNum w:abstractNumId="15" w15:restartNumberingAfterBreak="0">
+    <w:nsid w:val="71F92EC2"/>
+    <w:multiLevelType w:val="hybridMultilevel"/>
+    <w:tmpl w:val="16BA52D2"/>
+    <w:lvl w:ilvl="0" w:tplc="04090001">
+      <w:start w:val="1"/>
+      <w:numFmt w:val="bullet"/>
+      <w:lvlText w:val=""/>
+      <w:lvlJc w:val="left"/>
+      <w:pPr>
+        <w:ind w:left="720" w:hanging="360"/>
+      </w:pPr>
+      <w:rPr>
+        <w:rFonts w:ascii="Symbol" w:hAnsi="Symbol" w:hint="default"/>
+      </w:rPr>
+    </w:lvl>
+    <w:lvl w:ilvl="1" w:tplc="04090003">
+      <w:start w:val="1"/>
+      <w:numFmt w:val="bullet"/>
+      <w:lvlText w:val="o"/>
+      <w:lvlJc w:val="left"/>
+      <w:pPr>
+        <w:ind w:left="1440" w:hanging="360"/>
+      </w:pPr>
+      <w:rPr>
+        <w:rFonts w:ascii="Courier New" w:hAnsi="Courier New" w:cs="Courier New" w:hint="default"/>
+      </w:rPr>
+    </w:lvl>
+    <w:lvl w:ilvl="2" w:tplc="04090005" w:tentative="1">
+      <w:start w:val="1"/>
+      <w:numFmt w:val="bullet"/>
+      <w:lvlText w:val=""/>
+      <w:lvlJc w:val="left"/>
+      <w:pPr>
+        <w:ind w:left="2160" w:hanging="360"/>
+      </w:pPr>
+      <w:rPr>
+        <w:rFonts w:ascii="Wingdings" w:hAnsi="Wingdings" w:hint="default"/>
+      </w:rPr>
+    </w:lvl>
+    <w:lvl w:ilvl="3" w:tplc="04090001" w:tentative="1">
+      <w:start w:val="1"/>
+      <w:numFmt w:val="bullet"/>
+      <w:lvlText w:val=""/>
+      <w:lvlJc w:val="left"/>
+      <w:pPr>
+        <w:ind w:left="2880" w:hanging="360"/>
+      </w:pPr>
+      <w:rPr>
+        <w:rFonts w:ascii="Symbol" w:hAnsi="Symbol" w:hint="default"/>
+      </w:rPr>
+    </w:lvl>
+    <w:lvl w:ilvl="4" w:tplc="04090003" w:tentative="1">
+      <w:start w:val="1"/>
+      <w:numFmt w:val="bullet"/>
+      <w:lvlText w:val="o"/>
+      <w:lvlJc w:val="left"/>
+      <w:pPr>
+        <w:ind w:left="3600" w:hanging="360"/>
+      </w:pPr>
+      <w:rPr>
+        <w:rFonts w:ascii="Courier New" w:hAnsi="Courier New" w:cs="Courier New" w:hint="default"/>
+      </w:rPr>
+    </w:lvl>
+    <w:lvl w:ilvl="5" w:tplc="04090005" w:tentative="1">
+      <w:start w:val="1"/>
+      <w:numFmt w:val="bullet"/>
+      <w:lvlText w:val=""/>
+      <w:lvlJc w:val="left"/>
+      <w:pPr>
+        <w:ind w:left="4320" w:hanging="360"/>
+      </w:pPr>
+      <w:rPr>
+        <w:rFonts w:ascii="Wingdings" w:hAnsi="Wingdings" w:hint="default"/>
+      </w:rPr>
+    </w:lvl>
+    <w:lvl w:ilvl="6" w:tplc="04090001" w:tentative="1">
+      <w:start w:val="1"/>
+      <w:numFmt w:val="bullet"/>
+      <w:lvlText w:val=""/>
+      <w:lvlJc w:val="left"/>
+      <w:pPr>
+        <w:ind w:left="5040" w:hanging="360"/>
+      </w:pPr>
+      <w:rPr>
+        <w:rFonts w:ascii="Symbol" w:hAnsi="Symbol" w:hint="default"/>
+      </w:rPr>
+    </w:lvl>
+    <w:lvl w:ilvl="7" w:tplc="04090003" w:tentative="1">
+      <w:start w:val="1"/>
+      <w:numFmt w:val="bullet"/>
+      <w:lvlText w:val="o"/>
+      <w:lvlJc w:val="left"/>
+      <w:pPr>
+        <w:ind w:left="5760" w:hanging="360"/>
+      </w:pPr>
+      <w:rPr>
+        <w:rFonts w:ascii="Courier New" w:hAnsi="Courier New" w:cs="Courier New" w:hint="default"/>
+      </w:rPr>
+    </w:lvl>
+    <w:lvl w:ilvl="8" w:tplc="04090005" w:tentative="1">
+      <w:start w:val="1"/>
+      <w:numFmt w:val="bullet"/>
+      <w:lvlText w:val=""/>
+      <w:lvlJc w:val="left"/>
+      <w:pPr>
+        <w:ind w:left="6480" w:hanging="360"/>
+      </w:pPr>
+      <w:rPr>
+        <w:rFonts w:ascii="Wingdings" w:hAnsi="Wingdings" w:hint="default"/>
+      </w:rPr>
+    </w:lvl>
+  </w:abstractNum>
   <w:num w:numId="1" w16cid:durableId="1492328331">
-    <w:abstractNumId w:val="4"/>
+    <w:abstractNumId w:val="5"/>
   </w:num>
   <w:num w:numId="2" w16cid:durableId="556555116">
     <w:abstractNumId w:val="1"/>
   </w:num>
   <w:num w:numId="3" w16cid:durableId="233245467">
-    <w:abstractNumId w:val="6"/>
+    <w:abstractNumId w:val="7"/>
   </w:num>
   <w:num w:numId="4" w16cid:durableId="2097941664">
     <w:abstractNumId w:val="3"/>
   </w:num>
   <w:num w:numId="5" w16cid:durableId="1092354890">
-    <w:abstractNumId w:val="11"/>
+    <w:abstractNumId w:val="12"/>
   </w:num>
   <w:num w:numId="6" w16cid:durableId="1299140331">
-    <w:abstractNumId w:val="5"/>
+    <w:abstractNumId w:val="6"/>
   </w:num>
   <w:num w:numId="7" w16cid:durableId="154615998">
     <w:abstractNumId w:val="2"/>
   </w:num>
   <w:num w:numId="8" w16cid:durableId="1649506299">
-    <w:abstractNumId w:val="12"/>
+    <w:abstractNumId w:val="13"/>
   </w:num>
   <w:num w:numId="9" w16cid:durableId="256639106">
-    <w:abstractNumId w:val="10"/>
+    <w:abstractNumId w:val="11"/>
   </w:num>
   <w:num w:numId="10" w16cid:durableId="494611582">
-    <w:abstractNumId w:val="8"/>
+    <w:abstractNumId w:val="9"/>
   </w:num>
   <w:num w:numId="11" w16cid:durableId="535967851">
-    <w:abstractNumId w:val="7"/>
+    <w:abstractNumId w:val="8"/>
   </w:num>
   <w:num w:numId="12" w16cid:durableId="1477258373">
     <w:abstractNumId w:val="0"/>
   </w:num>
   <w:num w:numId="13" w16cid:durableId="719940286">
-    <w:abstractNumId w:val="9"/>
+    <w:abstractNumId w:val="10"/>
   </w:num>
   <w:num w:numId="14" w16cid:durableId="1716200841">
-    <w:abstractNumId w:val="13"/>
+    <w:abstractNumId w:val="14"/>
+  </w:num>
+  <w:num w:numId="15" w16cid:durableId="1809779695">
+    <w:abstractNumId w:val="15"/>
+  </w:num>
+  <w:num w:numId="16" w16cid:durableId="281228809">
+    <w:abstractNumId w:val="4"/>
   </w:num>
 </w:numbering>
 </file>
@@ -4413,6 +5456,7 @@
     <w:link w:val="Heading1Char"/>
     <w:uiPriority w:val="9"/>
     <w:qFormat/>
+    <w:rsid w:val="00901A43"/>
     <w:pPr>
       <w:keepNext/>
       <w:keepLines/>
@@ -4420,6 +5464,7 @@
       <w:outlineLvl w:val="0"/>
     </w:pPr>
     <w:rPr>
+      <w:b/>
       <w:sz w:val="40"/>
       <w:szCs w:val="40"/>
     </w:rPr>
@@ -4629,9 +5674,10 @@
     <w:basedOn w:val="DefaultParagraphFont"/>
     <w:link w:val="Heading1"/>
     <w:uiPriority w:val="9"/>
-    <w:rsid w:val="008524D1"/>
+    <w:rsid w:val="00901A43"/>
     <w:rPr>
       <w:rFonts w:ascii="Courier New" w:hAnsi="Courier New"/>
+      <w:b/>
       <w:sz w:val="40"/>
       <w:szCs w:val="40"/>
     </w:rPr>
@@ -4648,6 +5694,18 @@
       <w:spacing w:after="100"/>
       <w:ind w:left="220"/>
     </w:pPr>
+  </w:style>
+  <w:style w:type="character" w:styleId="FollowedHyperlink">
+    <w:name w:val="FollowedHyperlink"/>
+    <w:basedOn w:val="DefaultParagraphFont"/>
+    <w:uiPriority w:val="99"/>
+    <w:semiHidden/>
+    <w:unhideWhenUsed/>
+    <w:rsid w:val="009D3D03"/>
+    <w:rPr>
+      <w:color w:val="800080" w:themeColor="followedHyperlink"/>
+      <w:u w:val="single"/>
+    </w:rPr>
   </w:style>
 </w:styles>
 </file>

</xml_diff>